<commit_message>
Homework 1 - v2
</commit_message>
<xml_diff>
--- a/Homework 1/Homework1.docx
+++ b/Homework 1/Homework1.docx
@@ -668,7 +668,13 @@
             <w:rPr>
               <w:rFonts w:ascii="Cambria Math" w:eastAsiaTheme="minorEastAsia" w:hAnsi="Cambria Math"/>
             </w:rPr>
-            <m:t>=2 Hz</m:t>
+            <m:t xml:space="preserve">=2 </m:t>
+          </m:r>
+          <m:r>
+            <w:rPr>
+              <w:rFonts w:ascii="Cambria Math" w:eastAsiaTheme="minorEastAsia" w:hAnsi="Cambria Math"/>
+            </w:rPr>
+            <m:t>Hz</m:t>
           </m:r>
         </m:oMath>
       </m:oMathPara>
@@ -2437,6 +2443,7 @@
       <w:r>
         <w:rPr>
           <w:rFonts w:ascii="Arial" w:eastAsiaTheme="minorEastAsia" w:hAnsi="Arial" w:cs="Arial"/>
+          <w:noProof/>
         </w:rPr>
         <w:lastRenderedPageBreak/>
         <w:drawing>
@@ -2504,24 +2511,14 @@
       <w:r>
         <w:t xml:space="preserve">Figure </w:t>
       </w:r>
-      <w:r>
-        <w:fldChar w:fldCharType="begin"/>
-      </w:r>
-      <w:r>
-        <w:instrText xml:space="preserve"> SEQ Figure \* ARABIC </w:instrText>
-      </w:r>
-      <w:r>
-        <w:fldChar w:fldCharType="separate"/>
-      </w:r>
-      <w:r>
-        <w:rPr>
-          <w:noProof/>
-        </w:rPr>
-        <w:t>1</w:t>
-      </w:r>
-      <w:r>
-        <w:fldChar w:fldCharType="end"/>
-      </w:r>
+      <w:fldSimple w:instr=" SEQ Figure \* ARABIC ">
+        <w:r>
+          <w:rPr>
+            <w:noProof/>
+          </w:rPr>
+          <w:t>1</w:t>
+        </w:r>
+      </w:fldSimple>
       <w:bookmarkEnd w:id="1"/>
       <w:r>
         <w:t xml:space="preserve"> UML MainClass_Homework1</w:t>
@@ -2534,14 +2531,11 @@
         <w:jc w:val="center"/>
       </w:pPr>
       <w:r>
-        <w:rPr>
-          <w:noProof/>
-        </w:rPr>
         <w:drawing>
-          <wp:inline distT="0" distB="0" distL="0" distR="0" wp14:anchorId="39D17B21" wp14:editId="425F8233">
-            <wp:extent cx="1998980" cy="2115820"/>
-            <wp:effectExtent l="0" t="0" r="1270" b="0"/>
-            <wp:docPr id="720854017" name="Picture 3" descr="A screenshot of a computer&#10;&#10;Description automatically generated"/>
+          <wp:inline distT="0" distB="0" distL="0" distR="0" wp14:anchorId="0C309678" wp14:editId="1F4F1FB8">
+            <wp:extent cx="2781300" cy="2400300"/>
+            <wp:effectExtent l="0" t="0" r="0" b="0"/>
+            <wp:docPr id="1235022458" name="Picture 7" descr="A screenshot of a computer program&#10;&#10;Description automatically generated"/>
             <wp:cNvGraphicFramePr>
               <a:graphicFrameLocks xmlns:a="http://schemas.openxmlformats.org/drawingml/2006/main" noChangeAspect="1"/>
             </wp:cNvGraphicFramePr>
@@ -2549,7 +2543,7 @@
               <a:graphicData uri="http://schemas.openxmlformats.org/drawingml/2006/picture">
                 <pic:pic xmlns:pic="http://schemas.openxmlformats.org/drawingml/2006/picture">
                   <pic:nvPicPr>
-                    <pic:cNvPr id="720854017" name="Picture 3" descr="A screenshot of a computer&#10;&#10;Description automatically generated"/>
+                    <pic:cNvPr id="1235022458" name="Picture 7" descr="A screenshot of a computer program&#10;&#10;Description automatically generated"/>
                     <pic:cNvPicPr>
                       <a:picLocks noChangeAspect="1" noChangeArrowheads="1"/>
                     </pic:cNvPicPr>
@@ -2570,7 +2564,7 @@
                   <pic:spPr bwMode="auto">
                     <a:xfrm>
                       <a:off x="0" y="0"/>
-                      <a:ext cx="1998980" cy="2115820"/>
+                      <a:ext cx="2781300" cy="2400300"/>
                     </a:xfrm>
                     <a:prstGeom prst="rect">
                       <a:avLst/>
@@ -2596,45 +2590,23 @@
       <w:r>
         <w:t xml:space="preserve">Figure </w:t>
       </w:r>
-      <w:r>
-        <w:fldChar w:fldCharType="begin"/>
-      </w:r>
-      <w:r>
-        <w:instrText xml:space="preserve"> SEQ Figure \* ARABIC </w:instrText>
-      </w:r>
-      <w:r>
-        <w:fldChar w:fldCharType="separate"/>
-      </w:r>
-      <w:r>
-        <w:rPr>
-          <w:noProof/>
-        </w:rPr>
-        <w:t>2</w:t>
-      </w:r>
-      <w:r>
-        <w:fldChar w:fldCharType="end"/>
-      </w:r>
+      <w:fldSimple w:instr=" SEQ Figure \* ARABIC ">
+        <w:r>
+          <w:rPr>
+            <w:noProof/>
+          </w:rPr>
+          <w:t>2</w:t>
+        </w:r>
+      </w:fldSimple>
       <w:bookmarkEnd w:id="2"/>
       <w:r>
-        <w:t xml:space="preserve"> </w:t>
-      </w:r>
-      <w:r>
-        <w:t xml:space="preserve">UML </w:t>
+        <w:t xml:space="preserve"> UML </w:t>
       </w:r>
       <w:proofErr w:type="spellStart"/>
       <w:r>
         <w:t>TestFunction</w:t>
       </w:r>
       <w:proofErr w:type="spellEnd"/>
-    </w:p>
-    <w:p>
-      <w:pPr>
-        <w:pStyle w:val="Caption"/>
-        <w:jc w:val="both"/>
-        <w:rPr>
-          <w:rFonts w:ascii="Arial" w:eastAsiaTheme="minorEastAsia" w:hAnsi="Arial" w:cs="Arial"/>
-        </w:rPr>
-      </w:pPr>
     </w:p>
     <w:p>
       <w:pPr>
@@ -2643,6 +2615,345 @@
           <w:ilvl w:val="0"/>
           <w:numId w:val="4"/>
         </w:numPr>
+      </w:pPr>
+      <w:r>
+        <w:t>Function plots</w:t>
+      </w:r>
+    </w:p>
+    <w:p>
+      <w:pPr>
+        <w:pStyle w:val="ListParagraph"/>
+        <w:numPr>
+          <w:ilvl w:val="0"/>
+          <w:numId w:val="6"/>
+        </w:numPr>
+      </w:pPr>
+      <w:r>
+        <w:t>Function plot.</w:t>
+      </w:r>
+    </w:p>
+    <w:p>
+      <w:pPr>
+        <w:pStyle w:val="ListParagraph"/>
+        <w:keepNext/>
+        <w:ind w:left="1440"/>
+      </w:pPr>
+      <w:r>
+        <w:lastRenderedPageBreak/>
+        <w:drawing>
+          <wp:inline distT="0" distB="0" distL="0" distR="0" wp14:anchorId="1BAE82D5" wp14:editId="6E626A70">
+            <wp:extent cx="3626881" cy="3497580"/>
+            <wp:effectExtent l="0" t="0" r="0" b="7620"/>
+            <wp:docPr id="190182047" name="Picture 1" descr="A graph of a function&#10;&#10;Description automatically generated"/>
+            <wp:cNvGraphicFramePr>
+              <a:graphicFrameLocks xmlns:a="http://schemas.openxmlformats.org/drawingml/2006/main" noChangeAspect="1"/>
+            </wp:cNvGraphicFramePr>
+            <a:graphic xmlns:a="http://schemas.openxmlformats.org/drawingml/2006/main">
+              <a:graphicData uri="http://schemas.openxmlformats.org/drawingml/2006/picture">
+                <pic:pic xmlns:pic="http://schemas.openxmlformats.org/drawingml/2006/picture">
+                  <pic:nvPicPr>
+                    <pic:cNvPr id="190182047" name="Picture 1" descr="A graph of a function&#10;&#10;Description automatically generated"/>
+                    <pic:cNvPicPr/>
+                  </pic:nvPicPr>
+                  <pic:blipFill>
+                    <a:blip r:embed="rId9"/>
+                    <a:stretch>
+                      <a:fillRect/>
+                    </a:stretch>
+                  </pic:blipFill>
+                  <pic:spPr>
+                    <a:xfrm>
+                      <a:off x="0" y="0"/>
+                      <a:ext cx="3634411" cy="3504841"/>
+                    </a:xfrm>
+                    <a:prstGeom prst="rect">
+                      <a:avLst/>
+                    </a:prstGeom>
+                  </pic:spPr>
+                </pic:pic>
+              </a:graphicData>
+            </a:graphic>
+          </wp:inline>
+        </w:drawing>
+      </w:r>
+    </w:p>
+    <w:p>
+      <w:pPr>
+        <w:pStyle w:val="Caption"/>
+        <w:jc w:val="center"/>
+      </w:pPr>
+      <w:r>
+        <w:t xml:space="preserve">Figure </w:t>
+      </w:r>
+      <w:fldSimple w:instr=" SEQ Figure \* ARABIC ">
+        <w:r>
+          <w:rPr>
+            <w:noProof/>
+          </w:rPr>
+          <w:t>3</w:t>
+        </w:r>
+      </w:fldSimple>
+      <w:r>
+        <w:t xml:space="preserve"> Function Plot</w:t>
+      </w:r>
+    </w:p>
+    <w:p>
+      <w:pPr>
+        <w:pStyle w:val="ListParagraph"/>
+        <w:numPr>
+          <w:ilvl w:val="0"/>
+          <w:numId w:val="6"/>
+        </w:numPr>
+      </w:pPr>
+      <w:r>
+        <w:t>Method 1</w:t>
+      </w:r>
+      <w:r>
+        <w:t>.</w:t>
+      </w:r>
+    </w:p>
+    <w:p>
+      <w:pPr>
+        <w:pStyle w:val="ListParagraph"/>
+        <w:keepNext/>
+        <w:ind w:left="1440"/>
+      </w:pPr>
+      <w:r>
+        <w:drawing>
+          <wp:inline distT="0" distB="0" distL="0" distR="0" wp14:anchorId="3C468CBD" wp14:editId="6AC2FE7F">
+            <wp:extent cx="3623728" cy="3482340"/>
+            <wp:effectExtent l="0" t="0" r="0" b="3810"/>
+            <wp:docPr id="158407384" name="Picture 1" descr="A graph on a graph&#10;&#10;Description automatically generated"/>
+            <wp:cNvGraphicFramePr>
+              <a:graphicFrameLocks xmlns:a="http://schemas.openxmlformats.org/drawingml/2006/main" noChangeAspect="1"/>
+            </wp:cNvGraphicFramePr>
+            <a:graphic xmlns:a="http://schemas.openxmlformats.org/drawingml/2006/main">
+              <a:graphicData uri="http://schemas.openxmlformats.org/drawingml/2006/picture">
+                <pic:pic xmlns:pic="http://schemas.openxmlformats.org/drawingml/2006/picture">
+                  <pic:nvPicPr>
+                    <pic:cNvPr id="158407384" name="Picture 1" descr="A graph on a graph&#10;&#10;Description automatically generated"/>
+                    <pic:cNvPicPr/>
+                  </pic:nvPicPr>
+                  <pic:blipFill>
+                    <a:blip r:embed="rId10"/>
+                    <a:stretch>
+                      <a:fillRect/>
+                    </a:stretch>
+                  </pic:blipFill>
+                  <pic:spPr>
+                    <a:xfrm>
+                      <a:off x="0" y="0"/>
+                      <a:ext cx="3627066" cy="3485548"/>
+                    </a:xfrm>
+                    <a:prstGeom prst="rect">
+                      <a:avLst/>
+                    </a:prstGeom>
+                  </pic:spPr>
+                </pic:pic>
+              </a:graphicData>
+            </a:graphic>
+          </wp:inline>
+        </w:drawing>
+      </w:r>
+    </w:p>
+    <w:p>
+      <w:pPr>
+        <w:pStyle w:val="Caption"/>
+        <w:jc w:val="center"/>
+      </w:pPr>
+      <w:r>
+        <w:t xml:space="preserve">Figure </w:t>
+      </w:r>
+      <w:fldSimple w:instr=" SEQ Figure \* ARABIC ">
+        <w:r>
+          <w:rPr>
+            <w:noProof/>
+          </w:rPr>
+          <w:t>4</w:t>
+        </w:r>
+      </w:fldSimple>
+      <w:r>
+        <w:t xml:space="preserve"> Graph method 1</w:t>
+      </w:r>
+    </w:p>
+    <w:p>
+      <w:pPr>
+        <w:pStyle w:val="ListParagraph"/>
+        <w:numPr>
+          <w:ilvl w:val="0"/>
+          <w:numId w:val="6"/>
+        </w:numPr>
+      </w:pPr>
+      <w:r>
+        <w:t>Method 2</w:t>
+      </w:r>
+      <w:r>
+        <w:t>.</w:t>
+      </w:r>
+    </w:p>
+    <w:p>
+      <w:pPr>
+        <w:pStyle w:val="ListParagraph"/>
+        <w:keepNext/>
+        <w:ind w:left="1440"/>
+      </w:pPr>
+      <w:r>
+        <w:lastRenderedPageBreak/>
+        <w:drawing>
+          <wp:inline distT="0" distB="0" distL="0" distR="0" wp14:anchorId="10C75B6A" wp14:editId="13718DF4">
+            <wp:extent cx="3632074" cy="3412413"/>
+            <wp:effectExtent l="0" t="0" r="6985" b="0"/>
+            <wp:docPr id="390205815" name="Picture 1" descr="A graph on a white grid&#10;&#10;Description automatically generated"/>
+            <wp:cNvGraphicFramePr>
+              <a:graphicFrameLocks xmlns:a="http://schemas.openxmlformats.org/drawingml/2006/main" noChangeAspect="1"/>
+            </wp:cNvGraphicFramePr>
+            <a:graphic xmlns:a="http://schemas.openxmlformats.org/drawingml/2006/main">
+              <a:graphicData uri="http://schemas.openxmlformats.org/drawingml/2006/picture">
+                <pic:pic xmlns:pic="http://schemas.openxmlformats.org/drawingml/2006/picture">
+                  <pic:nvPicPr>
+                    <pic:cNvPr id="390205815" name="Picture 1" descr="A graph on a white grid&#10;&#10;Description automatically generated"/>
+                    <pic:cNvPicPr/>
+                  </pic:nvPicPr>
+                  <pic:blipFill>
+                    <a:blip r:embed="rId11"/>
+                    <a:stretch>
+                      <a:fillRect/>
+                    </a:stretch>
+                  </pic:blipFill>
+                  <pic:spPr>
+                    <a:xfrm>
+                      <a:off x="0" y="0"/>
+                      <a:ext cx="3683322" cy="3460562"/>
+                    </a:xfrm>
+                    <a:prstGeom prst="rect">
+                      <a:avLst/>
+                    </a:prstGeom>
+                  </pic:spPr>
+                </pic:pic>
+              </a:graphicData>
+            </a:graphic>
+          </wp:inline>
+        </w:drawing>
+      </w:r>
+    </w:p>
+    <w:p>
+      <w:pPr>
+        <w:pStyle w:val="Caption"/>
+        <w:jc w:val="center"/>
+      </w:pPr>
+      <w:r>
+        <w:t xml:space="preserve">Figure </w:t>
+      </w:r>
+      <w:fldSimple w:instr=" SEQ Figure \* ARABIC ">
+        <w:r>
+          <w:rPr>
+            <w:noProof/>
+          </w:rPr>
+          <w:t>5</w:t>
+        </w:r>
+      </w:fldSimple>
+      <w:r>
+        <w:t xml:space="preserve"> </w:t>
+      </w:r>
+      <w:r>
+        <w:t xml:space="preserve">Graph method </w:t>
+      </w:r>
+      <w:r>
+        <w:t>2</w:t>
+      </w:r>
+    </w:p>
+    <w:p>
+      <w:pPr>
+        <w:pStyle w:val="ListParagraph"/>
+        <w:numPr>
+          <w:ilvl w:val="0"/>
+          <w:numId w:val="6"/>
+        </w:numPr>
+      </w:pPr>
+      <w:r>
+        <w:t>Method 3</w:t>
+      </w:r>
+      <w:r>
+        <w:t>.</w:t>
+      </w:r>
+    </w:p>
+    <w:p>
+      <w:pPr>
+        <w:pStyle w:val="ListParagraph"/>
+        <w:keepNext/>
+        <w:ind w:left="1440"/>
+      </w:pPr>
+      <w:r>
+        <w:drawing>
+          <wp:inline distT="0" distB="0" distL="0" distR="0" wp14:anchorId="474AC218" wp14:editId="67A48965">
+            <wp:extent cx="3662571" cy="3473831"/>
+            <wp:effectExtent l="0" t="0" r="0" b="0"/>
+            <wp:docPr id="1306608673" name="Picture 1" descr="A graph of a function&#10;&#10;Description automatically generated"/>
+            <wp:cNvGraphicFramePr>
+              <a:graphicFrameLocks xmlns:a="http://schemas.openxmlformats.org/drawingml/2006/main" noChangeAspect="1"/>
+            </wp:cNvGraphicFramePr>
+            <a:graphic xmlns:a="http://schemas.openxmlformats.org/drawingml/2006/main">
+              <a:graphicData uri="http://schemas.openxmlformats.org/drawingml/2006/picture">
+                <pic:pic xmlns:pic="http://schemas.openxmlformats.org/drawingml/2006/picture">
+                  <pic:nvPicPr>
+                    <pic:cNvPr id="1306608673" name="Picture 1" descr="A graph of a function&#10;&#10;Description automatically generated"/>
+                    <pic:cNvPicPr/>
+                  </pic:nvPicPr>
+                  <pic:blipFill>
+                    <a:blip r:embed="rId12"/>
+                    <a:stretch>
+                      <a:fillRect/>
+                    </a:stretch>
+                  </pic:blipFill>
+                  <pic:spPr>
+                    <a:xfrm>
+                      <a:off x="0" y="0"/>
+                      <a:ext cx="3678275" cy="3488726"/>
+                    </a:xfrm>
+                    <a:prstGeom prst="rect">
+                      <a:avLst/>
+                    </a:prstGeom>
+                  </pic:spPr>
+                </pic:pic>
+              </a:graphicData>
+            </a:graphic>
+          </wp:inline>
+        </w:drawing>
+      </w:r>
+    </w:p>
+    <w:p>
+      <w:pPr>
+        <w:pStyle w:val="Caption"/>
+        <w:jc w:val="center"/>
+      </w:pPr>
+      <w:r>
+        <w:t xml:space="preserve">Figure </w:t>
+      </w:r>
+      <w:fldSimple w:instr=" SEQ Figure \* ARABIC ">
+        <w:r>
+          <w:rPr>
+            <w:noProof/>
+          </w:rPr>
+          <w:t>6</w:t>
+        </w:r>
+      </w:fldSimple>
+      <w:r>
+        <w:t xml:space="preserve"> </w:t>
+      </w:r>
+      <w:r>
+        <w:t xml:space="preserve">Graph method </w:t>
+      </w:r>
+      <w:r>
+        <w:t>3</w:t>
+      </w:r>
+    </w:p>
+    <w:p>
+      <w:pPr>
+        <w:pStyle w:val="ListParagraph"/>
+        <w:numPr>
+          <w:ilvl w:val="0"/>
+          <w:numId w:val="4"/>
+        </w:numPr>
         <w:rPr>
           <w:rFonts w:ascii="Arial" w:eastAsiaTheme="minorEastAsia" w:hAnsi="Arial" w:cs="Arial"/>
         </w:rPr>
@@ -2656,11 +2967,642 @@
     </w:p>
     <w:p>
       <w:pPr>
+        <w:pStyle w:val="ListParagraph"/>
+        <w:rPr>
+          <w:rFonts w:ascii="Arial" w:eastAsiaTheme="minorEastAsia" w:hAnsi="Arial" w:cs="Arial"/>
+        </w:rPr>
+      </w:pPr>
+    </w:p>
+    <w:p>
+      <w:pPr>
+        <w:pStyle w:val="ListParagraph"/>
+        <w:rPr>
+          <w:rFonts w:ascii="Arial" w:eastAsiaTheme="minorEastAsia" w:hAnsi="Arial" w:cs="Arial"/>
+          <w:u w:val="single"/>
+        </w:rPr>
+      </w:pPr>
+      <w:r>
+        <w:rPr>
+          <w:rFonts w:ascii="Arial" w:eastAsiaTheme="minorEastAsia" w:hAnsi="Arial" w:cs="Arial"/>
+          <w:u w:val="single"/>
+        </w:rPr>
+        <w:lastRenderedPageBreak/>
+        <w:t>Method 1</w:t>
+      </w:r>
+      <w:r>
+        <w:rPr>
+          <w:rFonts w:ascii="Arial" w:eastAsiaTheme="minorEastAsia" w:hAnsi="Arial" w:cs="Arial"/>
+          <w:u w:val="single"/>
+        </w:rPr>
+        <w:t>.</w:t>
+      </w:r>
+    </w:p>
+    <w:p>
+      <w:pPr>
+        <w:pStyle w:val="NormalWeb"/>
+        <w:keepNext/>
+        <w:ind w:left="720"/>
+      </w:pPr>
+      <w:r>
+        <w:rPr>
+          <w:noProof/>
+        </w:rPr>
+        <w:drawing>
+          <wp:inline distT="0" distB="0" distL="0" distR="0" wp14:anchorId="11856B27" wp14:editId="3FACB051">
+            <wp:extent cx="4097372" cy="3238500"/>
+            <wp:effectExtent l="0" t="0" r="0" b="0"/>
+            <wp:docPr id="126733917" name="Picture 3" descr="A screenshot of a computer program&#10;&#10;Description automatically generated"/>
+            <wp:cNvGraphicFramePr>
+              <a:graphicFrameLocks xmlns:a="http://schemas.openxmlformats.org/drawingml/2006/main" noChangeAspect="1"/>
+            </wp:cNvGraphicFramePr>
+            <a:graphic xmlns:a="http://schemas.openxmlformats.org/drawingml/2006/main">
+              <a:graphicData uri="http://schemas.openxmlformats.org/drawingml/2006/picture">
+                <pic:pic xmlns:pic="http://schemas.openxmlformats.org/drawingml/2006/picture">
+                  <pic:nvPicPr>
+                    <pic:cNvPr id="126733917" name="Picture 3" descr="A screenshot of a computer program&#10;&#10;Description automatically generated"/>
+                    <pic:cNvPicPr>
+                      <a:picLocks noChangeAspect="1" noChangeArrowheads="1"/>
+                    </pic:cNvPicPr>
+                  </pic:nvPicPr>
+                  <pic:blipFill>
+                    <a:blip r:embed="rId13">
+                      <a:extLst>
+                        <a:ext uri="{28A0092B-C50C-407E-A947-70E740481C1C}">
+                          <a14:useLocalDpi xmlns:a14="http://schemas.microsoft.com/office/drawing/2010/main" val="0"/>
+                        </a:ext>
+                      </a:extLst>
+                    </a:blip>
+                    <a:srcRect/>
+                    <a:stretch>
+                      <a:fillRect/>
+                    </a:stretch>
+                  </pic:blipFill>
+                  <pic:spPr bwMode="auto">
+                    <a:xfrm>
+                      <a:off x="0" y="0"/>
+                      <a:ext cx="4115681" cy="3252971"/>
+                    </a:xfrm>
+                    <a:prstGeom prst="rect">
+                      <a:avLst/>
+                    </a:prstGeom>
+                    <a:noFill/>
+                    <a:ln>
+                      <a:noFill/>
+                    </a:ln>
+                  </pic:spPr>
+                </pic:pic>
+              </a:graphicData>
+            </a:graphic>
+          </wp:inline>
+        </w:drawing>
+      </w:r>
+    </w:p>
+    <w:p>
+      <w:pPr>
+        <w:pStyle w:val="Caption"/>
+        <w:jc w:val="center"/>
+      </w:pPr>
+      <w:r>
+        <w:t xml:space="preserve">Figure </w:t>
+      </w:r>
+      <w:fldSimple w:instr=" SEQ Figure \* ARABIC ">
+        <w:r>
+          <w:rPr>
+            <w:noProof/>
+          </w:rPr>
+          <w:t>7</w:t>
+        </w:r>
+      </w:fldSimple>
+      <w:r>
+        <w:t xml:space="preserve"> </w:t>
+      </w:r>
+      <w:r>
+        <w:t>Nassi – Schneiderman Diagrams</w:t>
+      </w:r>
+      <w:r>
+        <w:t xml:space="preserve"> - Method 1</w:t>
+      </w:r>
+    </w:p>
+    <w:p>
+      <w:pPr>
+        <w:pStyle w:val="ListParagraph"/>
+      </w:pPr>
+      <w:r>
+        <w:rPr>
+          <w:rFonts w:ascii="Arial" w:eastAsiaTheme="minorEastAsia" w:hAnsi="Arial" w:cs="Arial"/>
+          <w:u w:val="single"/>
+        </w:rPr>
+        <w:t xml:space="preserve">Method </w:t>
+      </w:r>
+      <w:r>
+        <w:rPr>
+          <w:rFonts w:ascii="Arial" w:eastAsiaTheme="minorEastAsia" w:hAnsi="Arial" w:cs="Arial"/>
+          <w:u w:val="single"/>
+        </w:rPr>
+        <w:t>2</w:t>
+      </w:r>
+      <w:r>
+        <w:rPr>
+          <w:rFonts w:ascii="Arial" w:eastAsiaTheme="minorEastAsia" w:hAnsi="Arial" w:cs="Arial"/>
+          <w:u w:val="single"/>
+        </w:rPr>
+        <w:t>.</w:t>
+      </w:r>
+    </w:p>
+    <w:p>
+      <w:pPr>
+        <w:pStyle w:val="NormalWeb"/>
+        <w:keepNext/>
+        <w:ind w:left="720"/>
+      </w:pPr>
+      <w:r>
+        <w:rPr>
+          <w:noProof/>
+        </w:rPr>
+        <w:drawing>
+          <wp:inline distT="0" distB="0" distL="0" distR="0" wp14:anchorId="1E1F82F1" wp14:editId="59C7EDD7">
+            <wp:extent cx="4122420" cy="3432266"/>
+            <wp:effectExtent l="0" t="0" r="0" b="0"/>
+            <wp:docPr id="1906309467" name="Picture 4" descr="A screenshot of a computer program&#10;&#10;Description automatically generated"/>
+            <wp:cNvGraphicFramePr>
+              <a:graphicFrameLocks xmlns:a="http://schemas.openxmlformats.org/drawingml/2006/main" noChangeAspect="1"/>
+            </wp:cNvGraphicFramePr>
+            <a:graphic xmlns:a="http://schemas.openxmlformats.org/drawingml/2006/main">
+              <a:graphicData uri="http://schemas.openxmlformats.org/drawingml/2006/picture">
+                <pic:pic xmlns:pic="http://schemas.openxmlformats.org/drawingml/2006/picture">
+                  <pic:nvPicPr>
+                    <pic:cNvPr id="1906309467" name="Picture 4" descr="A screenshot of a computer program&#10;&#10;Description automatically generated"/>
+                    <pic:cNvPicPr>
+                      <a:picLocks noChangeAspect="1" noChangeArrowheads="1"/>
+                    </pic:cNvPicPr>
+                  </pic:nvPicPr>
+                  <pic:blipFill>
+                    <a:blip r:embed="rId14">
+                      <a:extLst>
+                        <a:ext uri="{28A0092B-C50C-407E-A947-70E740481C1C}">
+                          <a14:useLocalDpi xmlns:a14="http://schemas.microsoft.com/office/drawing/2010/main" val="0"/>
+                        </a:ext>
+                      </a:extLst>
+                    </a:blip>
+                    <a:srcRect/>
+                    <a:stretch>
+                      <a:fillRect/>
+                    </a:stretch>
+                  </pic:blipFill>
+                  <pic:spPr bwMode="auto">
+                    <a:xfrm>
+                      <a:off x="0" y="0"/>
+                      <a:ext cx="4134403" cy="3442243"/>
+                    </a:xfrm>
+                    <a:prstGeom prst="rect">
+                      <a:avLst/>
+                    </a:prstGeom>
+                    <a:noFill/>
+                    <a:ln>
+                      <a:noFill/>
+                    </a:ln>
+                  </pic:spPr>
+                </pic:pic>
+              </a:graphicData>
+            </a:graphic>
+          </wp:inline>
+        </w:drawing>
+      </w:r>
+    </w:p>
+    <w:p>
+      <w:pPr>
+        <w:pStyle w:val="Caption"/>
+        <w:jc w:val="center"/>
+      </w:pPr>
+      <w:r>
+        <w:t xml:space="preserve">Figure </w:t>
+      </w:r>
+      <w:fldSimple w:instr=" SEQ Figure \* ARABIC ">
+        <w:r>
+          <w:rPr>
+            <w:noProof/>
+          </w:rPr>
+          <w:t>8</w:t>
+        </w:r>
+      </w:fldSimple>
+      <w:r>
+        <w:t xml:space="preserve"> </w:t>
+      </w:r>
+      <w:r>
+        <w:t xml:space="preserve"> Nassi – Schneiderman Diagrams - Method </w:t>
+      </w:r>
+      <w:r>
+        <w:t>2</w:t>
+      </w:r>
+    </w:p>
+    <w:p>
+      <w:pPr>
+        <w:pStyle w:val="ListParagraph"/>
+        <w:rPr>
+          <w:rFonts w:ascii="Arial" w:eastAsiaTheme="minorEastAsia" w:hAnsi="Arial" w:cs="Arial"/>
+          <w:u w:val="single"/>
+        </w:rPr>
+      </w:pPr>
+      <w:r>
+        <w:rPr>
+          <w:rFonts w:ascii="Arial" w:eastAsiaTheme="minorEastAsia" w:hAnsi="Arial" w:cs="Arial"/>
+          <w:u w:val="single"/>
+        </w:rPr>
+        <w:lastRenderedPageBreak/>
+        <w:t xml:space="preserve">Method </w:t>
+      </w:r>
+      <w:r>
+        <w:rPr>
+          <w:rFonts w:ascii="Arial" w:eastAsiaTheme="minorEastAsia" w:hAnsi="Arial" w:cs="Arial"/>
+          <w:u w:val="single"/>
+        </w:rPr>
+        <w:t>3</w:t>
+      </w:r>
+      <w:r>
+        <w:rPr>
+          <w:rFonts w:ascii="Arial" w:eastAsiaTheme="minorEastAsia" w:hAnsi="Arial" w:cs="Arial"/>
+          <w:u w:val="single"/>
+        </w:rPr>
+        <w:t>.</w:t>
+      </w:r>
+    </w:p>
+    <w:p>
+      <w:pPr>
+        <w:keepNext/>
         <w:ind w:left="360"/>
-        <w:rPr>
-          <w:rFonts w:ascii="Arial" w:eastAsiaTheme="minorEastAsia" w:hAnsi="Arial" w:cs="Arial"/>
-        </w:rPr>
-      </w:pPr>
+      </w:pPr>
+      <w:r>
+        <w:rPr>
+          <w:noProof/>
+        </w:rPr>
+        <w:drawing>
+          <wp:inline distT="0" distB="0" distL="0" distR="0" wp14:anchorId="23A2B84B" wp14:editId="3951FF2D">
+            <wp:extent cx="4746752" cy="4152900"/>
+            <wp:effectExtent l="0" t="0" r="0" b="0"/>
+            <wp:docPr id="929491253" name="Picture 5" descr="A screenshot of a computer program&#10;&#10;Description automatically generated"/>
+            <wp:cNvGraphicFramePr>
+              <a:graphicFrameLocks xmlns:a="http://schemas.openxmlformats.org/drawingml/2006/main" noChangeAspect="1"/>
+            </wp:cNvGraphicFramePr>
+            <a:graphic xmlns:a="http://schemas.openxmlformats.org/drawingml/2006/main">
+              <a:graphicData uri="http://schemas.openxmlformats.org/drawingml/2006/picture">
+                <pic:pic xmlns:pic="http://schemas.openxmlformats.org/drawingml/2006/picture">
+                  <pic:nvPicPr>
+                    <pic:cNvPr id="929491253" name="Picture 5" descr="A screenshot of a computer program&#10;&#10;Description automatically generated"/>
+                    <pic:cNvPicPr>
+                      <a:picLocks noChangeAspect="1" noChangeArrowheads="1"/>
+                    </pic:cNvPicPr>
+                  </pic:nvPicPr>
+                  <pic:blipFill>
+                    <a:blip r:embed="rId15">
+                      <a:extLst>
+                        <a:ext uri="{28A0092B-C50C-407E-A947-70E740481C1C}">
+                          <a14:useLocalDpi xmlns:a14="http://schemas.microsoft.com/office/drawing/2010/main" val="0"/>
+                        </a:ext>
+                      </a:extLst>
+                    </a:blip>
+                    <a:srcRect/>
+                    <a:stretch>
+                      <a:fillRect/>
+                    </a:stretch>
+                  </pic:blipFill>
+                  <pic:spPr bwMode="auto">
+                    <a:xfrm>
+                      <a:off x="0" y="0"/>
+                      <a:ext cx="4772426" cy="4175362"/>
+                    </a:xfrm>
+                    <a:prstGeom prst="rect">
+                      <a:avLst/>
+                    </a:prstGeom>
+                    <a:noFill/>
+                    <a:ln>
+                      <a:noFill/>
+                    </a:ln>
+                  </pic:spPr>
+                </pic:pic>
+              </a:graphicData>
+            </a:graphic>
+          </wp:inline>
+        </w:drawing>
+      </w:r>
+    </w:p>
+    <w:p>
+      <w:pPr>
+        <w:pStyle w:val="Caption"/>
+        <w:jc w:val="center"/>
+        <w:rPr>
+          <w:rFonts w:ascii="Arial" w:eastAsiaTheme="minorEastAsia" w:hAnsi="Arial" w:cs="Arial"/>
+        </w:rPr>
+      </w:pPr>
+      <w:r>
+        <w:t xml:space="preserve">Figure </w:t>
+      </w:r>
+      <w:fldSimple w:instr=" SEQ Figure \* ARABIC ">
+        <w:r>
+          <w:rPr>
+            <w:noProof/>
+          </w:rPr>
+          <w:t>9</w:t>
+        </w:r>
+      </w:fldSimple>
+      <w:r>
+        <w:t xml:space="preserve"> </w:t>
+      </w:r>
+      <w:r>
+        <w:t xml:space="preserve"> Nassi – Schneiderman Diagrams - Method </w:t>
+      </w:r>
+      <w:r>
+        <w:t>3</w:t>
+      </w:r>
+    </w:p>
+    <w:p>
+      <w:pPr>
+        <w:pStyle w:val="ListParagraph"/>
+        <w:numPr>
+          <w:ilvl w:val="0"/>
+          <w:numId w:val="4"/>
+        </w:numPr>
+        <w:rPr>
+          <w:rFonts w:ascii="Arial" w:eastAsiaTheme="minorEastAsia" w:hAnsi="Arial" w:cs="Arial"/>
+        </w:rPr>
+      </w:pPr>
+      <w:r>
+        <w:rPr>
+          <w:rFonts w:ascii="Arial" w:eastAsiaTheme="minorEastAsia" w:hAnsi="Arial" w:cs="Arial"/>
+        </w:rPr>
+        <w:t xml:space="preserve">Results of the </w:t>
+      </w:r>
+      <w:r>
+        <w:rPr>
+          <w:rFonts w:ascii="Arial" w:eastAsiaTheme="minorEastAsia" w:hAnsi="Arial" w:cs="Arial"/>
+        </w:rPr>
+        <w:t>numerical and analytical methods.</w:t>
+      </w:r>
+    </w:p>
+    <w:p>
+      <w:pPr>
+        <w:pStyle w:val="ListParagraph"/>
+        <w:rPr>
+          <w:rFonts w:ascii="Arial" w:eastAsiaTheme="minorEastAsia" w:hAnsi="Arial" w:cs="Arial"/>
+        </w:rPr>
+      </w:pPr>
+    </w:p>
+    <w:p>
+      <w:pPr>
+        <w:pStyle w:val="ListParagraph"/>
+        <w:rPr>
+          <w:rFonts w:ascii="Arial" w:eastAsiaTheme="minorEastAsia" w:hAnsi="Arial" w:cs="Arial"/>
+        </w:rPr>
+      </w:pPr>
+      <w:r>
+        <w:rPr>
+          <w:rFonts w:ascii="Arial" w:eastAsiaTheme="minorEastAsia" w:hAnsi="Arial" w:cs="Arial"/>
+        </w:rPr>
+        <w:t>the manual calculation of this integral is: 635.69</w:t>
+      </w:r>
+    </w:p>
+    <w:p>
+      <w:pPr>
+        <w:pStyle w:val="ListParagraph"/>
+        <w:rPr>
+          <w:rFonts w:ascii="Arial" w:eastAsiaTheme="minorEastAsia" w:hAnsi="Arial" w:cs="Arial"/>
+        </w:rPr>
+      </w:pPr>
+      <w:r>
+        <w:rPr>
+          <w:rFonts w:ascii="Arial" w:eastAsiaTheme="minorEastAsia" w:hAnsi="Arial" w:cs="Arial"/>
+        </w:rPr>
+        <w:t>Result method 1 of calculation of the integral is: 603.9055</w:t>
+      </w:r>
+    </w:p>
+    <w:p>
+      <w:pPr>
+        <w:pStyle w:val="ListParagraph"/>
+        <w:rPr>
+          <w:rFonts w:ascii="Arial" w:eastAsiaTheme="minorEastAsia" w:hAnsi="Arial" w:cs="Arial"/>
+        </w:rPr>
+      </w:pPr>
+      <w:r>
+        <w:rPr>
+          <w:rFonts w:ascii="Arial" w:eastAsiaTheme="minorEastAsia" w:hAnsi="Arial" w:cs="Arial"/>
+        </w:rPr>
+        <w:t>Result method 2 of calculation of the integral is: 634.100775</w:t>
+      </w:r>
+    </w:p>
+    <w:p>
+      <w:pPr>
+        <w:pStyle w:val="ListParagraph"/>
+        <w:rPr>
+          <w:rFonts w:ascii="Arial" w:eastAsiaTheme="minorEastAsia" w:hAnsi="Arial" w:cs="Arial"/>
+        </w:rPr>
+      </w:pPr>
+      <w:r>
+        <w:rPr>
+          <w:rFonts w:ascii="Arial" w:eastAsiaTheme="minorEastAsia" w:hAnsi="Arial" w:cs="Arial"/>
+        </w:rPr>
+        <w:t>Result method 3 of calculation of the integral is: 634.100775</w:t>
+      </w:r>
+    </w:p>
+    <w:p>
+      <w:pPr>
+        <w:pStyle w:val="ListParagraph"/>
+        <w:rPr>
+          <w:rFonts w:ascii="Arial" w:eastAsiaTheme="minorEastAsia" w:hAnsi="Arial" w:cs="Arial"/>
+        </w:rPr>
+      </w:pPr>
+    </w:p>
+    <w:p>
+      <w:pPr>
+        <w:pStyle w:val="ListParagraph"/>
+        <w:numPr>
+          <w:ilvl w:val="0"/>
+          <w:numId w:val="4"/>
+        </w:numPr>
+        <w:rPr>
+          <w:rFonts w:ascii="Arial" w:eastAsiaTheme="minorEastAsia" w:hAnsi="Arial" w:cs="Arial"/>
+        </w:rPr>
+      </w:pPr>
+      <w:r>
+        <w:rPr>
+          <w:rFonts w:ascii="Arial" w:eastAsiaTheme="minorEastAsia" w:hAnsi="Arial" w:cs="Arial"/>
+        </w:rPr>
+        <w:t>Result absolute error and relative error.</w:t>
+      </w:r>
+    </w:p>
+    <w:p>
+      <w:pPr>
+        <w:pStyle w:val="ListParagraph"/>
+        <w:rPr>
+          <w:rFonts w:ascii="Arial" w:eastAsiaTheme="minorEastAsia" w:hAnsi="Arial" w:cs="Arial"/>
+        </w:rPr>
+      </w:pPr>
+    </w:p>
+    <w:p>
+      <w:pPr>
+        <w:pStyle w:val="ListParagraph"/>
+        <w:rPr>
+          <w:rFonts w:ascii="Arial" w:eastAsiaTheme="minorEastAsia" w:hAnsi="Arial" w:cs="Arial"/>
+        </w:rPr>
+      </w:pPr>
+      <w:r>
+        <w:rPr>
+          <w:rFonts w:ascii="Arial" w:eastAsiaTheme="minorEastAsia" w:hAnsi="Arial" w:cs="Arial"/>
+        </w:rPr>
+        <w:t xml:space="preserve">Absolute Error for Method </w:t>
+      </w:r>
+      <w:proofErr w:type="gramStart"/>
+      <w:r>
+        <w:rPr>
+          <w:rFonts w:ascii="Arial" w:eastAsiaTheme="minorEastAsia" w:hAnsi="Arial" w:cs="Arial"/>
+        </w:rPr>
+        <w:t>1 :</w:t>
+      </w:r>
+      <w:proofErr w:type="gramEnd"/>
+      <w:r>
+        <w:rPr>
+          <w:rFonts w:ascii="Arial" w:eastAsiaTheme="minorEastAsia" w:hAnsi="Arial" w:cs="Arial"/>
+        </w:rPr>
+        <w:t xml:space="preserve"> 31.7845</w:t>
+      </w:r>
+    </w:p>
+    <w:p>
+      <w:pPr>
+        <w:pStyle w:val="ListParagraph"/>
+        <w:rPr>
+          <w:rFonts w:ascii="Arial" w:eastAsiaTheme="minorEastAsia" w:hAnsi="Arial" w:cs="Arial"/>
+        </w:rPr>
+      </w:pPr>
+      <w:r>
+        <w:rPr>
+          <w:rFonts w:ascii="Arial" w:eastAsiaTheme="minorEastAsia" w:hAnsi="Arial" w:cs="Arial"/>
+        </w:rPr>
+        <w:t xml:space="preserve">Relative Error for Method </w:t>
+      </w:r>
+      <w:proofErr w:type="gramStart"/>
+      <w:r>
+        <w:rPr>
+          <w:rFonts w:ascii="Arial" w:eastAsiaTheme="minorEastAsia" w:hAnsi="Arial" w:cs="Arial"/>
+        </w:rPr>
+        <w:t>1 :</w:t>
+      </w:r>
+      <w:proofErr w:type="gramEnd"/>
+      <w:r>
+        <w:rPr>
+          <w:rFonts w:ascii="Arial" w:eastAsiaTheme="minorEastAsia" w:hAnsi="Arial" w:cs="Arial"/>
+        </w:rPr>
+        <w:t xml:space="preserve"> 0.0526315789473684</w:t>
+      </w:r>
+    </w:p>
+    <w:p>
+      <w:pPr>
+        <w:pStyle w:val="ListParagraph"/>
+        <w:rPr>
+          <w:rFonts w:ascii="Arial" w:eastAsiaTheme="minorEastAsia" w:hAnsi="Arial" w:cs="Arial"/>
+        </w:rPr>
+      </w:pPr>
+      <w:r>
+        <w:rPr>
+          <w:rFonts w:ascii="Arial" w:eastAsiaTheme="minorEastAsia" w:hAnsi="Arial" w:cs="Arial"/>
+        </w:rPr>
+        <w:t xml:space="preserve">Absolute Error for Method </w:t>
+      </w:r>
+      <w:proofErr w:type="gramStart"/>
+      <w:r>
+        <w:rPr>
+          <w:rFonts w:ascii="Arial" w:eastAsiaTheme="minorEastAsia" w:hAnsi="Arial" w:cs="Arial"/>
+        </w:rPr>
+        <w:t>2 :</w:t>
+      </w:r>
+      <w:proofErr w:type="gramEnd"/>
+      <w:r>
+        <w:rPr>
+          <w:rFonts w:ascii="Arial" w:eastAsiaTheme="minorEastAsia" w:hAnsi="Arial" w:cs="Arial"/>
+        </w:rPr>
+        <w:t xml:space="preserve"> 1.58922499999994</w:t>
+      </w:r>
+    </w:p>
+    <w:p>
+      <w:pPr>
+        <w:pStyle w:val="ListParagraph"/>
+        <w:rPr>
+          <w:rFonts w:ascii="Arial" w:eastAsiaTheme="minorEastAsia" w:hAnsi="Arial" w:cs="Arial"/>
+        </w:rPr>
+      </w:pPr>
+      <w:r>
+        <w:rPr>
+          <w:rFonts w:ascii="Arial" w:eastAsiaTheme="minorEastAsia" w:hAnsi="Arial" w:cs="Arial"/>
+        </w:rPr>
+        <w:t xml:space="preserve">Relative Error for Method </w:t>
+      </w:r>
+      <w:proofErr w:type="gramStart"/>
+      <w:r>
+        <w:rPr>
+          <w:rFonts w:ascii="Arial" w:eastAsiaTheme="minorEastAsia" w:hAnsi="Arial" w:cs="Arial"/>
+        </w:rPr>
+        <w:t>2 :</w:t>
+      </w:r>
+      <w:proofErr w:type="gramEnd"/>
+      <w:r>
+        <w:rPr>
+          <w:rFonts w:ascii="Arial" w:eastAsiaTheme="minorEastAsia" w:hAnsi="Arial" w:cs="Arial"/>
+        </w:rPr>
+        <w:t xml:space="preserve"> 0.00250626566416031</w:t>
+      </w:r>
+    </w:p>
+    <w:p>
+      <w:pPr>
+        <w:pStyle w:val="ListParagraph"/>
+        <w:rPr>
+          <w:rFonts w:ascii="Arial" w:eastAsiaTheme="minorEastAsia" w:hAnsi="Arial" w:cs="Arial"/>
+        </w:rPr>
+      </w:pPr>
+      <w:r>
+        <w:rPr>
+          <w:rFonts w:ascii="Arial" w:eastAsiaTheme="minorEastAsia" w:hAnsi="Arial" w:cs="Arial"/>
+        </w:rPr>
+        <w:t xml:space="preserve">Absolute Error for Method </w:t>
+      </w:r>
+      <w:proofErr w:type="gramStart"/>
+      <w:r>
+        <w:rPr>
+          <w:rFonts w:ascii="Arial" w:eastAsiaTheme="minorEastAsia" w:hAnsi="Arial" w:cs="Arial"/>
+        </w:rPr>
+        <w:t>3 :</w:t>
+      </w:r>
+      <w:proofErr w:type="gramEnd"/>
+      <w:r>
+        <w:rPr>
+          <w:rFonts w:ascii="Arial" w:eastAsiaTheme="minorEastAsia" w:hAnsi="Arial" w:cs="Arial"/>
+        </w:rPr>
+        <w:t xml:space="preserve"> 1.58922499999994</w:t>
+      </w:r>
+    </w:p>
+    <w:p>
+      <w:pPr>
+        <w:pStyle w:val="ListParagraph"/>
+        <w:rPr>
+          <w:rFonts w:ascii="Arial" w:eastAsiaTheme="minorEastAsia" w:hAnsi="Arial" w:cs="Arial"/>
+        </w:rPr>
+      </w:pPr>
+      <w:r>
+        <w:rPr>
+          <w:rFonts w:ascii="Arial" w:eastAsiaTheme="minorEastAsia" w:hAnsi="Arial" w:cs="Arial"/>
+        </w:rPr>
+        <w:t xml:space="preserve">Relative Error for Method </w:t>
+      </w:r>
+      <w:proofErr w:type="gramStart"/>
+      <w:r>
+        <w:rPr>
+          <w:rFonts w:ascii="Arial" w:eastAsiaTheme="minorEastAsia" w:hAnsi="Arial" w:cs="Arial"/>
+        </w:rPr>
+        <w:t>3 :</w:t>
+      </w:r>
+      <w:proofErr w:type="gramEnd"/>
+      <w:r>
+        <w:rPr>
+          <w:rFonts w:ascii="Arial" w:eastAsiaTheme="minorEastAsia" w:hAnsi="Arial" w:cs="Arial"/>
+        </w:rPr>
+        <w:t xml:space="preserve"> 0.00250626566416031</w:t>
+      </w:r>
     </w:p>
     <w:sectPr>
       <w:pgSz w:w="12240" w:h="15840"/>
@@ -2764,6 +3706,101 @@
     </w:lvl>
   </w:abstractNum>
   <w:abstractNum w:abstractNumId="1" w15:restartNumberingAfterBreak="0">
+    <w:nsid w:val="0F7C3559"/>
+    <w:multiLevelType w:val="multilevel"/>
+    <w:tmpl w:val="04090025"/>
+    <w:lvl w:ilvl="0">
+      <w:start w:val="1"/>
+      <w:numFmt w:val="decimal"/>
+      <w:pStyle w:val="Heading1"/>
+      <w:lvlText w:val="%1"/>
+      <w:lvlJc w:val="left"/>
+      <w:pPr>
+        <w:ind w:left="432" w:hanging="432"/>
+      </w:pPr>
+    </w:lvl>
+    <w:lvl w:ilvl="1">
+      <w:start w:val="1"/>
+      <w:numFmt w:val="decimal"/>
+      <w:pStyle w:val="Heading2"/>
+      <w:lvlText w:val="%1.%2"/>
+      <w:lvlJc w:val="left"/>
+      <w:pPr>
+        <w:ind w:left="576" w:hanging="576"/>
+      </w:pPr>
+    </w:lvl>
+    <w:lvl w:ilvl="2">
+      <w:start w:val="1"/>
+      <w:numFmt w:val="decimal"/>
+      <w:pStyle w:val="Heading3"/>
+      <w:lvlText w:val="%1.%2.%3"/>
+      <w:lvlJc w:val="left"/>
+      <w:pPr>
+        <w:ind w:left="720" w:hanging="720"/>
+      </w:pPr>
+    </w:lvl>
+    <w:lvl w:ilvl="3">
+      <w:start w:val="1"/>
+      <w:numFmt w:val="decimal"/>
+      <w:pStyle w:val="Heading4"/>
+      <w:lvlText w:val="%1.%2.%3.%4"/>
+      <w:lvlJc w:val="left"/>
+      <w:pPr>
+        <w:ind w:left="864" w:hanging="864"/>
+      </w:pPr>
+    </w:lvl>
+    <w:lvl w:ilvl="4">
+      <w:start w:val="1"/>
+      <w:numFmt w:val="decimal"/>
+      <w:pStyle w:val="Heading5"/>
+      <w:lvlText w:val="%1.%2.%3.%4.%5"/>
+      <w:lvlJc w:val="left"/>
+      <w:pPr>
+        <w:ind w:left="1008" w:hanging="1008"/>
+      </w:pPr>
+    </w:lvl>
+    <w:lvl w:ilvl="5">
+      <w:start w:val="1"/>
+      <w:numFmt w:val="decimal"/>
+      <w:pStyle w:val="Heading6"/>
+      <w:lvlText w:val="%1.%2.%3.%4.%5.%6"/>
+      <w:lvlJc w:val="left"/>
+      <w:pPr>
+        <w:ind w:left="1152" w:hanging="1152"/>
+      </w:pPr>
+    </w:lvl>
+    <w:lvl w:ilvl="6">
+      <w:start w:val="1"/>
+      <w:numFmt w:val="decimal"/>
+      <w:pStyle w:val="Heading7"/>
+      <w:lvlText w:val="%1.%2.%3.%4.%5.%6.%7"/>
+      <w:lvlJc w:val="left"/>
+      <w:pPr>
+        <w:ind w:left="1296" w:hanging="1296"/>
+      </w:pPr>
+    </w:lvl>
+    <w:lvl w:ilvl="7">
+      <w:start w:val="1"/>
+      <w:numFmt w:val="decimal"/>
+      <w:pStyle w:val="Heading8"/>
+      <w:lvlText w:val="%1.%2.%3.%4.%5.%6.%7.%8"/>
+      <w:lvlJc w:val="left"/>
+      <w:pPr>
+        <w:ind w:left="1440" w:hanging="1440"/>
+      </w:pPr>
+    </w:lvl>
+    <w:lvl w:ilvl="8">
+      <w:start w:val="1"/>
+      <w:numFmt w:val="decimal"/>
+      <w:pStyle w:val="Heading9"/>
+      <w:lvlText w:val="%1.%2.%3.%4.%5.%6.%7.%8.%9"/>
+      <w:lvlJc w:val="left"/>
+      <w:pPr>
+        <w:ind w:left="1584" w:hanging="1584"/>
+      </w:pPr>
+    </w:lvl>
+  </w:abstractNum>
+  <w:abstractNum w:abstractNumId="2" w15:restartNumberingAfterBreak="0">
     <w:nsid w:val="10CE66C4"/>
     <w:multiLevelType w:val="hybridMultilevel"/>
     <w:tmpl w:val="B204B5B6"/>
@@ -2852,7 +3889,120 @@
       </w:pPr>
     </w:lvl>
   </w:abstractNum>
-  <w:abstractNum w:abstractNumId="2" w15:restartNumberingAfterBreak="0">
+  <w:abstractNum w:abstractNumId="3" w15:restartNumberingAfterBreak="0">
+    <w:nsid w:val="2A1B115B"/>
+    <w:multiLevelType w:val="hybridMultilevel"/>
+    <w:tmpl w:val="16EE1104"/>
+    <w:lvl w:ilvl="0" w:tplc="04090001">
+      <w:start w:val="1"/>
+      <w:numFmt w:val="bullet"/>
+      <w:lvlText w:val=""/>
+      <w:lvlJc w:val="left"/>
+      <w:pPr>
+        <w:ind w:left="1440" w:hanging="360"/>
+      </w:pPr>
+      <w:rPr>
+        <w:rFonts w:ascii="Symbol" w:hAnsi="Symbol" w:hint="default"/>
+      </w:rPr>
+    </w:lvl>
+    <w:lvl w:ilvl="1" w:tplc="04090003" w:tentative="1">
+      <w:start w:val="1"/>
+      <w:numFmt w:val="bullet"/>
+      <w:lvlText w:val="o"/>
+      <w:lvlJc w:val="left"/>
+      <w:pPr>
+        <w:ind w:left="2160" w:hanging="360"/>
+      </w:pPr>
+      <w:rPr>
+        <w:rFonts w:ascii="Courier New" w:hAnsi="Courier New" w:cs="Courier New" w:hint="default"/>
+      </w:rPr>
+    </w:lvl>
+    <w:lvl w:ilvl="2" w:tplc="04090005" w:tentative="1">
+      <w:start w:val="1"/>
+      <w:numFmt w:val="bullet"/>
+      <w:lvlText w:val=""/>
+      <w:lvlJc w:val="left"/>
+      <w:pPr>
+        <w:ind w:left="2880" w:hanging="360"/>
+      </w:pPr>
+      <w:rPr>
+        <w:rFonts w:ascii="Wingdings" w:hAnsi="Wingdings" w:hint="default"/>
+      </w:rPr>
+    </w:lvl>
+    <w:lvl w:ilvl="3" w:tplc="04090001" w:tentative="1">
+      <w:start w:val="1"/>
+      <w:numFmt w:val="bullet"/>
+      <w:lvlText w:val=""/>
+      <w:lvlJc w:val="left"/>
+      <w:pPr>
+        <w:ind w:left="3600" w:hanging="360"/>
+      </w:pPr>
+      <w:rPr>
+        <w:rFonts w:ascii="Symbol" w:hAnsi="Symbol" w:hint="default"/>
+      </w:rPr>
+    </w:lvl>
+    <w:lvl w:ilvl="4" w:tplc="04090003" w:tentative="1">
+      <w:start w:val="1"/>
+      <w:numFmt w:val="bullet"/>
+      <w:lvlText w:val="o"/>
+      <w:lvlJc w:val="left"/>
+      <w:pPr>
+        <w:ind w:left="4320" w:hanging="360"/>
+      </w:pPr>
+      <w:rPr>
+        <w:rFonts w:ascii="Courier New" w:hAnsi="Courier New" w:cs="Courier New" w:hint="default"/>
+      </w:rPr>
+    </w:lvl>
+    <w:lvl w:ilvl="5" w:tplc="04090005" w:tentative="1">
+      <w:start w:val="1"/>
+      <w:numFmt w:val="bullet"/>
+      <w:lvlText w:val=""/>
+      <w:lvlJc w:val="left"/>
+      <w:pPr>
+        <w:ind w:left="5040" w:hanging="360"/>
+      </w:pPr>
+      <w:rPr>
+        <w:rFonts w:ascii="Wingdings" w:hAnsi="Wingdings" w:hint="default"/>
+      </w:rPr>
+    </w:lvl>
+    <w:lvl w:ilvl="6" w:tplc="04090001" w:tentative="1">
+      <w:start w:val="1"/>
+      <w:numFmt w:val="bullet"/>
+      <w:lvlText w:val=""/>
+      <w:lvlJc w:val="left"/>
+      <w:pPr>
+        <w:ind w:left="5760" w:hanging="360"/>
+      </w:pPr>
+      <w:rPr>
+        <w:rFonts w:ascii="Symbol" w:hAnsi="Symbol" w:hint="default"/>
+      </w:rPr>
+    </w:lvl>
+    <w:lvl w:ilvl="7" w:tplc="04090003" w:tentative="1">
+      <w:start w:val="1"/>
+      <w:numFmt w:val="bullet"/>
+      <w:lvlText w:val="o"/>
+      <w:lvlJc w:val="left"/>
+      <w:pPr>
+        <w:ind w:left="6480" w:hanging="360"/>
+      </w:pPr>
+      <w:rPr>
+        <w:rFonts w:ascii="Courier New" w:hAnsi="Courier New" w:cs="Courier New" w:hint="default"/>
+      </w:rPr>
+    </w:lvl>
+    <w:lvl w:ilvl="8" w:tplc="04090005" w:tentative="1">
+      <w:start w:val="1"/>
+      <w:numFmt w:val="bullet"/>
+      <w:lvlText w:val=""/>
+      <w:lvlJc w:val="left"/>
+      <w:pPr>
+        <w:ind w:left="7200" w:hanging="360"/>
+      </w:pPr>
+      <w:rPr>
+        <w:rFonts w:ascii="Wingdings" w:hAnsi="Wingdings" w:hint="default"/>
+      </w:rPr>
+    </w:lvl>
+  </w:abstractNum>
+  <w:abstractNum w:abstractNumId="4" w15:restartNumberingAfterBreak="0">
     <w:nsid w:val="44E07FF7"/>
     <w:multiLevelType w:val="hybridMultilevel"/>
     <w:tmpl w:val="99921DAA"/>
@@ -2941,7 +4091,7 @@
       </w:pPr>
     </w:lvl>
   </w:abstractNum>
-  <w:abstractNum w:abstractNumId="3" w15:restartNumberingAfterBreak="0">
+  <w:abstractNum w:abstractNumId="5" w15:restartNumberingAfterBreak="0">
     <w:nsid w:val="7D8A6C68"/>
     <w:multiLevelType w:val="hybridMultilevel"/>
     <w:tmpl w:val="9C9C94B4"/>
@@ -3034,13 +4184,19 @@
     <w:abstractNumId w:val="0"/>
   </w:num>
   <w:num w:numId="2" w16cid:durableId="1231621527">
-    <w:abstractNumId w:val="3"/>
+    <w:abstractNumId w:val="5"/>
   </w:num>
   <w:num w:numId="3" w16cid:durableId="366679489">
+    <w:abstractNumId w:val="4"/>
+  </w:num>
+  <w:num w:numId="4" w16cid:durableId="1689409166">
     <w:abstractNumId w:val="2"/>
   </w:num>
-  <w:num w:numId="4" w16cid:durableId="1689409166">
+  <w:num w:numId="5" w16cid:durableId="586038843">
     <w:abstractNumId w:val="1"/>
+  </w:num>
+  <w:num w:numId="6" w16cid:durableId="384453571">
+    <w:abstractNumId w:val="3"/>
   </w:num>
 </w:numbering>
 </file>
@@ -3457,6 +4613,9 @@
     <w:pPr>
       <w:keepNext/>
       <w:keepLines/>
+      <w:numPr>
+        <w:numId w:val="5"/>
+      </w:numPr>
       <w:spacing w:before="360" w:after="80"/>
       <w:outlineLvl w:val="0"/>
     </w:pPr>
@@ -3473,13 +4632,16 @@
     <w:next w:val="Normal"/>
     <w:link w:val="Heading2Char"/>
     <w:uiPriority w:val="9"/>
-    <w:semiHidden/>
     <w:unhideWhenUsed/>
     <w:qFormat/>
     <w:rsid w:val="00742A22"/>
     <w:pPr>
       <w:keepNext/>
       <w:keepLines/>
+      <w:numPr>
+        <w:ilvl w:val="1"/>
+        <w:numId w:val="5"/>
+      </w:numPr>
       <w:spacing w:before="160" w:after="80"/>
       <w:outlineLvl w:val="1"/>
     </w:pPr>
@@ -3503,6 +4665,10 @@
     <w:pPr>
       <w:keepNext/>
       <w:keepLines/>
+      <w:numPr>
+        <w:ilvl w:val="2"/>
+        <w:numId w:val="5"/>
+      </w:numPr>
       <w:spacing w:before="160" w:after="80"/>
       <w:outlineLvl w:val="2"/>
     </w:pPr>
@@ -3526,6 +4692,10 @@
     <w:pPr>
       <w:keepNext/>
       <w:keepLines/>
+      <w:numPr>
+        <w:ilvl w:val="3"/>
+        <w:numId w:val="5"/>
+      </w:numPr>
       <w:spacing w:before="80" w:after="40"/>
       <w:outlineLvl w:val="3"/>
     </w:pPr>
@@ -3549,6 +4719,10 @@
     <w:pPr>
       <w:keepNext/>
       <w:keepLines/>
+      <w:numPr>
+        <w:ilvl w:val="4"/>
+        <w:numId w:val="5"/>
+      </w:numPr>
       <w:spacing w:before="80" w:after="40"/>
       <w:outlineLvl w:val="4"/>
     </w:pPr>
@@ -3570,6 +4744,10 @@
     <w:pPr>
       <w:keepNext/>
       <w:keepLines/>
+      <w:numPr>
+        <w:ilvl w:val="5"/>
+        <w:numId w:val="5"/>
+      </w:numPr>
       <w:spacing w:before="40" w:after="0"/>
       <w:outlineLvl w:val="5"/>
     </w:pPr>
@@ -3593,6 +4771,10 @@
     <w:pPr>
       <w:keepNext/>
       <w:keepLines/>
+      <w:numPr>
+        <w:ilvl w:val="6"/>
+        <w:numId w:val="5"/>
+      </w:numPr>
       <w:spacing w:before="40" w:after="0"/>
       <w:outlineLvl w:val="6"/>
     </w:pPr>
@@ -3614,6 +4796,10 @@
     <w:pPr>
       <w:keepNext/>
       <w:keepLines/>
+      <w:numPr>
+        <w:ilvl w:val="7"/>
+        <w:numId w:val="5"/>
+      </w:numPr>
       <w:spacing w:after="0"/>
       <w:outlineLvl w:val="7"/>
     </w:pPr>
@@ -3637,6 +4823,10 @@
     <w:pPr>
       <w:keepNext/>
       <w:keepLines/>
+      <w:numPr>
+        <w:ilvl w:val="8"/>
+        <w:numId w:val="5"/>
+      </w:numPr>
       <w:spacing w:after="0"/>
       <w:outlineLvl w:val="8"/>
     </w:pPr>
@@ -3689,7 +4879,6 @@
     <w:basedOn w:val="DefaultParagraphFont"/>
     <w:link w:val="Heading2"/>
     <w:uiPriority w:val="9"/>
-    <w:semiHidden/>
     <w:rsid w:val="00742A22"/>
     <w:rPr>
       <w:rFonts w:asciiTheme="majorHAnsi" w:eastAsiaTheme="majorEastAsia" w:hAnsiTheme="majorHAnsi" w:cstheme="majorBidi"/>
@@ -4014,6 +5203,24 @@
       <w:szCs w:val="18"/>
     </w:rPr>
   </w:style>
+  <w:style w:type="paragraph" w:styleId="NormalWeb">
+    <w:name w:val="Normal (Web)"/>
+    <w:basedOn w:val="Normal"/>
+    <w:uiPriority w:val="99"/>
+    <w:semiHidden/>
+    <w:unhideWhenUsed/>
+    <w:rsid w:val="009E4132"/>
+    <w:pPr>
+      <w:spacing w:before="100" w:beforeAutospacing="1" w:after="100" w:afterAutospacing="1" w:line="240" w:lineRule="auto"/>
+    </w:pPr>
+    <w:rPr>
+      <w:rFonts w:ascii="Times New Roman" w:eastAsia="Times New Roman" w:hAnsi="Times New Roman" w:cs="Times New Roman"/>
+      <w:kern w:val="0"/>
+      <w:sz w:val="24"/>
+      <w:szCs w:val="24"/>
+      <w14:ligatures w14:val="none"/>
+    </w:rPr>
+  </w:style>
 </w:styles>
 </file>
 

</xml_diff>

<commit_message>
Homework 1 Final version
</commit_message>
<xml_diff>
--- a/Homework 1/Homework1.docx
+++ b/Homework 1/Homework1.docx
@@ -668,13 +668,7 @@
             <w:rPr>
               <w:rFonts w:ascii="Cambria Math" w:eastAsiaTheme="minorEastAsia" w:hAnsi="Cambria Math"/>
             </w:rPr>
-            <m:t xml:space="preserve">=2 </m:t>
-          </m:r>
-          <m:r>
-            <w:rPr>
-              <w:rFonts w:ascii="Cambria Math" w:eastAsiaTheme="minorEastAsia" w:hAnsi="Cambria Math"/>
-            </w:rPr>
-            <m:t>Hz</m:t>
+            <m:t>=2 Hz</m:t>
           </m:r>
         </m:oMath>
       </m:oMathPara>
@@ -2531,6 +2525,9 @@
         <w:jc w:val="center"/>
       </w:pPr>
       <w:r>
+        <w:rPr>
+          <w:noProof/>
+        </w:rPr>
         <w:drawing>
           <wp:inline distT="0" distB="0" distL="0" distR="0" wp14:anchorId="0C309678" wp14:editId="1F4F1FB8">
             <wp:extent cx="2781300" cy="2400300"/>
@@ -2635,15 +2632,28 @@
     <w:p>
       <w:pPr>
         <w:pStyle w:val="ListParagraph"/>
+        <w:numPr>
+          <w:ilvl w:val="0"/>
+          <w:numId w:val="6"/>
+        </w:numPr>
+      </w:pPr>
+    </w:p>
+    <w:p>
+      <w:pPr>
+        <w:pStyle w:val="ListParagraph"/>
         <w:keepNext/>
         <w:ind w:left="1440"/>
-      </w:pPr>
-      <w:r>
+        <w:jc w:val="center"/>
+      </w:pPr>
+      <w:r>
+        <w:rPr>
+          <w:noProof/>
+        </w:rPr>
         <w:lastRenderedPageBreak/>
         <w:drawing>
-          <wp:inline distT="0" distB="0" distL="0" distR="0" wp14:anchorId="1BAE82D5" wp14:editId="6E626A70">
-            <wp:extent cx="3626881" cy="3497580"/>
-            <wp:effectExtent l="0" t="0" r="0" b="7620"/>
+          <wp:inline distT="0" distB="0" distL="0" distR="0" wp14:anchorId="1BAE82D5" wp14:editId="1C00046C">
+            <wp:extent cx="3424071" cy="3302000"/>
+            <wp:effectExtent l="0" t="0" r="5080" b="0"/>
             <wp:docPr id="190182047" name="Picture 1" descr="A graph of a function&#10;&#10;Description automatically generated"/>
             <wp:cNvGraphicFramePr>
               <a:graphicFrameLocks xmlns:a="http://schemas.openxmlformats.org/drawingml/2006/main" noChangeAspect="1"/>
@@ -2664,7 +2674,7 @@
                   <pic:spPr>
                     <a:xfrm>
                       <a:off x="0" y="0"/>
-                      <a:ext cx="3634411" cy="3504841"/>
+                      <a:ext cx="3435236" cy="3312767"/>
                     </a:xfrm>
                     <a:prstGeom prst="rect">
                       <a:avLst/>
@@ -2679,51 +2689,17 @@
     </w:p>
     <w:p>
       <w:pPr>
-        <w:pStyle w:val="Caption"/>
-        <w:jc w:val="center"/>
-      </w:pPr>
-      <w:r>
-        <w:t xml:space="preserve">Figure </w:t>
-      </w:r>
-      <w:fldSimple w:instr=" SEQ Figure \* ARABIC ">
-        <w:r>
-          <w:rPr>
-            <w:noProof/>
-          </w:rPr>
-          <w:t>3</w:t>
-        </w:r>
-      </w:fldSimple>
-      <w:r>
-        <w:t xml:space="preserve"> Function Plot</w:t>
-      </w:r>
-    </w:p>
-    <w:p>
-      <w:pPr>
-        <w:pStyle w:val="ListParagraph"/>
-        <w:numPr>
-          <w:ilvl w:val="0"/>
-          <w:numId w:val="6"/>
-        </w:numPr>
-      </w:pPr>
-      <w:r>
-        <w:t>Method 1</w:t>
-      </w:r>
-      <w:r>
-        <w:t>.</w:t>
-      </w:r>
-    </w:p>
-    <w:p>
-      <w:pPr>
         <w:pStyle w:val="ListParagraph"/>
         <w:keepNext/>
         <w:ind w:left="1440"/>
+        <w:jc w:val="center"/>
       </w:pPr>
       <w:r>
         <w:drawing>
-          <wp:inline distT="0" distB="0" distL="0" distR="0" wp14:anchorId="3C468CBD" wp14:editId="6AC2FE7F">
-            <wp:extent cx="3623728" cy="3482340"/>
-            <wp:effectExtent l="0" t="0" r="0" b="3810"/>
-            <wp:docPr id="158407384" name="Picture 1" descr="A graph on a graph&#10;&#10;Description automatically generated"/>
+          <wp:inline distT="0" distB="0" distL="0" distR="0" wp14:anchorId="5632DB1D" wp14:editId="53D4B985">
+            <wp:extent cx="3437467" cy="3174491"/>
+            <wp:effectExtent l="0" t="0" r="0" b="6985"/>
+            <wp:docPr id="1851600069" name="Picture 1" descr="A graph on a grid&#10;&#10;Description automatically generated"/>
             <wp:cNvGraphicFramePr>
               <a:graphicFrameLocks xmlns:a="http://schemas.openxmlformats.org/drawingml/2006/main" noChangeAspect="1"/>
             </wp:cNvGraphicFramePr>
@@ -2731,7 +2707,7 @@
               <a:graphicData uri="http://schemas.openxmlformats.org/drawingml/2006/picture">
                 <pic:pic xmlns:pic="http://schemas.openxmlformats.org/drawingml/2006/picture">
                   <pic:nvPicPr>
-                    <pic:cNvPr id="158407384" name="Picture 1" descr="A graph on a graph&#10;&#10;Description automatically generated"/>
+                    <pic:cNvPr id="1851600069" name="Picture 1" descr="A graph on a grid&#10;&#10;Description automatically generated"/>
                     <pic:cNvPicPr/>
                   </pic:nvPicPr>
                   <pic:blipFill>
@@ -2743,7 +2719,7 @@
                   <pic:spPr>
                     <a:xfrm>
                       <a:off x="0" y="0"/>
-                      <a:ext cx="3627066" cy="3485548"/>
+                      <a:ext cx="3456462" cy="3192033"/>
                     </a:xfrm>
                     <a:prstGeom prst="rect">
                       <a:avLst/>
@@ -2769,11 +2745,11 @@
           <w:rPr>
             <w:noProof/>
           </w:rPr>
-          <w:t>4</w:t>
+          <w:t>3</w:t>
         </w:r>
       </w:fldSimple>
       <w:r>
-        <w:t xml:space="preserve"> Graph method 1</w:t>
+        <w:t xml:space="preserve"> Function Plot</w:t>
       </w:r>
     </w:p>
     <w:p>
@@ -2785,7 +2761,7 @@
         </w:numPr>
       </w:pPr>
       <w:r>
-        <w:t>Method 2</w:t>
+        <w:t>Method 1</w:t>
       </w:r>
       <w:r>
         <w:t>.</w:t>
@@ -2794,16 +2770,15 @@
     <w:p>
       <w:pPr>
         <w:pStyle w:val="ListParagraph"/>
-        <w:keepNext/>
         <w:ind w:left="1440"/>
       </w:pPr>
       <w:r>
         <w:lastRenderedPageBreak/>
         <w:drawing>
-          <wp:inline distT="0" distB="0" distL="0" distR="0" wp14:anchorId="10C75B6A" wp14:editId="13718DF4">
-            <wp:extent cx="3632074" cy="3412413"/>
-            <wp:effectExtent l="0" t="0" r="6985" b="0"/>
-            <wp:docPr id="390205815" name="Picture 1" descr="A graph on a white grid&#10;&#10;Description automatically generated"/>
+          <wp:inline distT="0" distB="0" distL="0" distR="0" wp14:anchorId="1CDF1E2D" wp14:editId="4A363EAE">
+            <wp:extent cx="3725415" cy="3359573"/>
+            <wp:effectExtent l="0" t="0" r="8890" b="0"/>
+            <wp:docPr id="606503633" name="Picture 1" descr="A red triangle with white grid and black arrows&#10;&#10;Description automatically generated"/>
             <wp:cNvGraphicFramePr>
               <a:graphicFrameLocks xmlns:a="http://schemas.openxmlformats.org/drawingml/2006/main" noChangeAspect="1"/>
             </wp:cNvGraphicFramePr>
@@ -2811,7 +2786,7 @@
               <a:graphicData uri="http://schemas.openxmlformats.org/drawingml/2006/picture">
                 <pic:pic xmlns:pic="http://schemas.openxmlformats.org/drawingml/2006/picture">
                   <pic:nvPicPr>
-                    <pic:cNvPr id="390205815" name="Picture 1" descr="A graph on a white grid&#10;&#10;Description automatically generated"/>
+                    <pic:cNvPr id="606503633" name="Picture 1" descr="A red triangle with white grid and black arrows&#10;&#10;Description automatically generated"/>
                     <pic:cNvPicPr/>
                   </pic:nvPicPr>
                   <pic:blipFill>
@@ -2823,7 +2798,7 @@
                   <pic:spPr>
                     <a:xfrm>
                       <a:off x="0" y="0"/>
-                      <a:ext cx="3683322" cy="3460562"/>
+                      <a:ext cx="3731111" cy="3364709"/>
                     </a:xfrm>
                     <a:prstGeom prst="rect">
                       <a:avLst/>
@@ -2838,57 +2813,16 @@
     </w:p>
     <w:p>
       <w:pPr>
-        <w:pStyle w:val="Caption"/>
-        <w:jc w:val="center"/>
-      </w:pPr>
-      <w:r>
-        <w:t xml:space="preserve">Figure </w:t>
-      </w:r>
-      <w:fldSimple w:instr=" SEQ Figure \* ARABIC ">
-        <w:r>
-          <w:rPr>
-            <w:noProof/>
-          </w:rPr>
-          <w:t>5</w:t>
-        </w:r>
-      </w:fldSimple>
-      <w:r>
-        <w:t xml:space="preserve"> </w:t>
-      </w:r>
-      <w:r>
-        <w:t xml:space="preserve">Graph method </w:t>
-      </w:r>
-      <w:r>
-        <w:t>2</w:t>
-      </w:r>
-    </w:p>
-    <w:p>
-      <w:pPr>
-        <w:pStyle w:val="ListParagraph"/>
-        <w:numPr>
-          <w:ilvl w:val="0"/>
-          <w:numId w:val="6"/>
-        </w:numPr>
-      </w:pPr>
-      <w:r>
-        <w:t>Method 3</w:t>
-      </w:r>
-      <w:r>
-        <w:t>.</w:t>
-      </w:r>
-    </w:p>
-    <w:p>
-      <w:pPr>
         <w:pStyle w:val="ListParagraph"/>
         <w:keepNext/>
         <w:ind w:left="1440"/>
       </w:pPr>
       <w:r>
         <w:drawing>
-          <wp:inline distT="0" distB="0" distL="0" distR="0" wp14:anchorId="474AC218" wp14:editId="67A48965">
-            <wp:extent cx="3662571" cy="3473831"/>
-            <wp:effectExtent l="0" t="0" r="0" b="0"/>
-            <wp:docPr id="1306608673" name="Picture 1" descr="A graph of a function&#10;&#10;Description automatically generated"/>
+          <wp:inline distT="0" distB="0" distL="0" distR="0" wp14:anchorId="0942A7EB" wp14:editId="3EA10097">
+            <wp:extent cx="3725335" cy="3420534"/>
+            <wp:effectExtent l="0" t="0" r="8890" b="8890"/>
+            <wp:docPr id="391303823" name="Picture 1" descr="A graph on a white background&#10;&#10;Description automatically generated"/>
             <wp:cNvGraphicFramePr>
               <a:graphicFrameLocks xmlns:a="http://schemas.openxmlformats.org/drawingml/2006/main" noChangeAspect="1"/>
             </wp:cNvGraphicFramePr>
@@ -2896,7 +2830,7 @@
               <a:graphicData uri="http://schemas.openxmlformats.org/drawingml/2006/picture">
                 <pic:pic xmlns:pic="http://schemas.openxmlformats.org/drawingml/2006/picture">
                   <pic:nvPicPr>
-                    <pic:cNvPr id="1306608673" name="Picture 1" descr="A graph of a function&#10;&#10;Description automatically generated"/>
+                    <pic:cNvPr id="391303823" name="Picture 1" descr="A graph on a white background&#10;&#10;Description automatically generated"/>
                     <pic:cNvPicPr/>
                   </pic:nvPicPr>
                   <pic:blipFill>
@@ -2908,7 +2842,7 @@
                   <pic:spPr>
                     <a:xfrm>
                       <a:off x="0" y="0"/>
-                      <a:ext cx="3678275" cy="3488726"/>
+                      <a:ext cx="3747077" cy="3440497"/>
                     </a:xfrm>
                     <a:prstGeom prst="rect">
                       <a:avLst/>
@@ -2934,6 +2868,260 @@
           <w:rPr>
             <w:noProof/>
           </w:rPr>
+          <w:t>4</w:t>
+        </w:r>
+      </w:fldSimple>
+      <w:r>
+        <w:t xml:space="preserve"> Graph method 1</w:t>
+      </w:r>
+    </w:p>
+    <w:p>
+      <w:pPr>
+        <w:pStyle w:val="ListParagraph"/>
+        <w:numPr>
+          <w:ilvl w:val="0"/>
+          <w:numId w:val="6"/>
+        </w:numPr>
+      </w:pPr>
+      <w:r>
+        <w:t>Method 2</w:t>
+      </w:r>
+      <w:r>
+        <w:t>.</w:t>
+      </w:r>
+    </w:p>
+    <w:p>
+      <w:pPr>
+        <w:pStyle w:val="ListParagraph"/>
+        <w:keepNext/>
+        <w:ind w:left="1440"/>
+      </w:pPr>
+      <w:r>
+        <w:lastRenderedPageBreak/>
+        <w:drawing>
+          <wp:inline distT="0" distB="0" distL="0" distR="0" wp14:anchorId="1AB09DDF" wp14:editId="30B4F5EE">
+            <wp:extent cx="3618134" cy="3412067"/>
+            <wp:effectExtent l="0" t="0" r="1905" b="0"/>
+            <wp:docPr id="73485858" name="Picture 1" descr="A green triangle with black arrows&#10;&#10;Description automatically generated"/>
+            <wp:cNvGraphicFramePr>
+              <a:graphicFrameLocks xmlns:a="http://schemas.openxmlformats.org/drawingml/2006/main" noChangeAspect="1"/>
+            </wp:cNvGraphicFramePr>
+            <a:graphic xmlns:a="http://schemas.openxmlformats.org/drawingml/2006/main">
+              <a:graphicData uri="http://schemas.openxmlformats.org/drawingml/2006/picture">
+                <pic:pic xmlns:pic="http://schemas.openxmlformats.org/drawingml/2006/picture">
+                  <pic:nvPicPr>
+                    <pic:cNvPr id="73485858" name="Picture 1" descr="A green triangle with black arrows&#10;&#10;Description automatically generated"/>
+                    <pic:cNvPicPr/>
+                  </pic:nvPicPr>
+                  <pic:blipFill>
+                    <a:blip r:embed="rId13"/>
+                    <a:stretch>
+                      <a:fillRect/>
+                    </a:stretch>
+                  </pic:blipFill>
+                  <pic:spPr>
+                    <a:xfrm>
+                      <a:off x="0" y="0"/>
+                      <a:ext cx="3643911" cy="3436376"/>
+                    </a:xfrm>
+                    <a:prstGeom prst="rect">
+                      <a:avLst/>
+                    </a:prstGeom>
+                  </pic:spPr>
+                </pic:pic>
+              </a:graphicData>
+            </a:graphic>
+          </wp:inline>
+        </w:drawing>
+      </w:r>
+    </w:p>
+    <w:p>
+      <w:pPr>
+        <w:pStyle w:val="ListParagraph"/>
+        <w:keepNext/>
+        <w:ind w:left="1440"/>
+      </w:pPr>
+      <w:r>
+        <w:drawing>
+          <wp:inline distT="0" distB="0" distL="0" distR="0" wp14:anchorId="197EE044" wp14:editId="3F3D50AE">
+            <wp:extent cx="3620313" cy="3418624"/>
+            <wp:effectExtent l="0" t="0" r="0" b="0"/>
+            <wp:docPr id="771942600" name="Picture 1" descr="A graph on a screen&#10;&#10;Description automatically generated"/>
+            <wp:cNvGraphicFramePr>
+              <a:graphicFrameLocks xmlns:a="http://schemas.openxmlformats.org/drawingml/2006/main" noChangeAspect="1"/>
+            </wp:cNvGraphicFramePr>
+            <a:graphic xmlns:a="http://schemas.openxmlformats.org/drawingml/2006/main">
+              <a:graphicData uri="http://schemas.openxmlformats.org/drawingml/2006/picture">
+                <pic:pic xmlns:pic="http://schemas.openxmlformats.org/drawingml/2006/picture">
+                  <pic:nvPicPr>
+                    <pic:cNvPr id="771942600" name="Picture 1" descr="A graph on a screen&#10;&#10;Description automatically generated"/>
+                    <pic:cNvPicPr/>
+                  </pic:nvPicPr>
+                  <pic:blipFill>
+                    <a:blip r:embed="rId14"/>
+                    <a:stretch>
+                      <a:fillRect/>
+                    </a:stretch>
+                  </pic:blipFill>
+                  <pic:spPr>
+                    <a:xfrm>
+                      <a:off x="0" y="0"/>
+                      <a:ext cx="3636272" cy="3433694"/>
+                    </a:xfrm>
+                    <a:prstGeom prst="rect">
+                      <a:avLst/>
+                    </a:prstGeom>
+                  </pic:spPr>
+                </pic:pic>
+              </a:graphicData>
+            </a:graphic>
+          </wp:inline>
+        </w:drawing>
+      </w:r>
+    </w:p>
+    <w:p>
+      <w:pPr>
+        <w:pStyle w:val="Caption"/>
+        <w:jc w:val="center"/>
+      </w:pPr>
+      <w:r>
+        <w:t xml:space="preserve">Figure </w:t>
+      </w:r>
+      <w:fldSimple w:instr=" SEQ Figure \* ARABIC ">
+        <w:r>
+          <w:rPr>
+            <w:noProof/>
+          </w:rPr>
+          <w:t>5</w:t>
+        </w:r>
+      </w:fldSimple>
+      <w:r>
+        <w:t xml:space="preserve"> </w:t>
+      </w:r>
+      <w:r>
+        <w:t xml:space="preserve">Graph method </w:t>
+      </w:r>
+      <w:r>
+        <w:t>2</w:t>
+      </w:r>
+    </w:p>
+    <w:p>
+      <w:pPr>
+        <w:pStyle w:val="ListParagraph"/>
+        <w:numPr>
+          <w:ilvl w:val="0"/>
+          <w:numId w:val="6"/>
+        </w:numPr>
+      </w:pPr>
+      <w:r>
+        <w:t>Method 3</w:t>
+      </w:r>
+      <w:r>
+        <w:t>.</w:t>
+      </w:r>
+    </w:p>
+    <w:p>
+      <w:pPr>
+        <w:pStyle w:val="ListParagraph"/>
+        <w:keepNext/>
+        <w:ind w:left="1440"/>
+      </w:pPr>
+      <w:r>
+        <w:lastRenderedPageBreak/>
+        <w:drawing>
+          <wp:inline distT="0" distB="0" distL="0" distR="0" wp14:anchorId="587E3E19" wp14:editId="6DC47DBC">
+            <wp:extent cx="3663320" cy="3447105"/>
+            <wp:effectExtent l="0" t="0" r="0" b="1270"/>
+            <wp:docPr id="330531636" name="Picture 1" descr="A graph of a function&#10;&#10;Description automatically generated"/>
+            <wp:cNvGraphicFramePr>
+              <a:graphicFrameLocks xmlns:a="http://schemas.openxmlformats.org/drawingml/2006/main" noChangeAspect="1"/>
+            </wp:cNvGraphicFramePr>
+            <a:graphic xmlns:a="http://schemas.openxmlformats.org/drawingml/2006/main">
+              <a:graphicData uri="http://schemas.openxmlformats.org/drawingml/2006/picture">
+                <pic:pic xmlns:pic="http://schemas.openxmlformats.org/drawingml/2006/picture">
+                  <pic:nvPicPr>
+                    <pic:cNvPr id="330531636" name="Picture 1" descr="A graph of a function&#10;&#10;Description automatically generated"/>
+                    <pic:cNvPicPr/>
+                  </pic:nvPicPr>
+                  <pic:blipFill>
+                    <a:blip r:embed="rId15"/>
+                    <a:stretch>
+                      <a:fillRect/>
+                    </a:stretch>
+                  </pic:blipFill>
+                  <pic:spPr>
+                    <a:xfrm>
+                      <a:off x="0" y="0"/>
+                      <a:ext cx="3706340" cy="3487586"/>
+                    </a:xfrm>
+                    <a:prstGeom prst="rect">
+                      <a:avLst/>
+                    </a:prstGeom>
+                  </pic:spPr>
+                </pic:pic>
+              </a:graphicData>
+            </a:graphic>
+          </wp:inline>
+        </w:drawing>
+      </w:r>
+    </w:p>
+    <w:p>
+      <w:pPr>
+        <w:pStyle w:val="ListParagraph"/>
+        <w:keepNext/>
+        <w:ind w:left="1440"/>
+      </w:pPr>
+      <w:r>
+        <w:drawing>
+          <wp:inline distT="0" distB="0" distL="0" distR="0" wp14:anchorId="6C933A65" wp14:editId="39DDA5F8">
+            <wp:extent cx="3662045" cy="3520187"/>
+            <wp:effectExtent l="0" t="0" r="0" b="4445"/>
+            <wp:docPr id="513956165" name="Picture 1" descr="A graph with lines and arrows&#10;&#10;Description automatically generated with medium confidence"/>
+            <wp:cNvGraphicFramePr>
+              <a:graphicFrameLocks xmlns:a="http://schemas.openxmlformats.org/drawingml/2006/main" noChangeAspect="1"/>
+            </wp:cNvGraphicFramePr>
+            <a:graphic xmlns:a="http://schemas.openxmlformats.org/drawingml/2006/main">
+              <a:graphicData uri="http://schemas.openxmlformats.org/drawingml/2006/picture">
+                <pic:pic xmlns:pic="http://schemas.openxmlformats.org/drawingml/2006/picture">
+                  <pic:nvPicPr>
+                    <pic:cNvPr id="513956165" name="Picture 1" descr="A graph with lines and arrows&#10;&#10;Description automatically generated with medium confidence"/>
+                    <pic:cNvPicPr/>
+                  </pic:nvPicPr>
+                  <pic:blipFill>
+                    <a:blip r:embed="rId16"/>
+                    <a:stretch>
+                      <a:fillRect/>
+                    </a:stretch>
+                  </pic:blipFill>
+                  <pic:spPr>
+                    <a:xfrm>
+                      <a:off x="0" y="0"/>
+                      <a:ext cx="3669520" cy="3527373"/>
+                    </a:xfrm>
+                    <a:prstGeom prst="rect">
+                      <a:avLst/>
+                    </a:prstGeom>
+                  </pic:spPr>
+                </pic:pic>
+              </a:graphicData>
+            </a:graphic>
+          </wp:inline>
+        </w:drawing>
+      </w:r>
+    </w:p>
+    <w:p>
+      <w:pPr>
+        <w:pStyle w:val="Caption"/>
+        <w:jc w:val="center"/>
+      </w:pPr>
+      <w:r>
+        <w:t xml:space="preserve">Figure </w:t>
+      </w:r>
+      <w:fldSimple w:instr=" SEQ Figure \* ARABIC ">
+        <w:r>
+          <w:rPr>
+            <w:noProof/>
+          </w:rPr>
           <w:t>6</w:t>
         </w:r>
       </w:fldSimple>
@@ -2986,7 +3174,6 @@
           <w:rFonts w:ascii="Arial" w:eastAsiaTheme="minorEastAsia" w:hAnsi="Arial" w:cs="Arial"/>
           <w:u w:val="single"/>
         </w:rPr>
-        <w:lastRenderedPageBreak/>
         <w:t>Method 1</w:t>
       </w:r>
       <w:r>
@@ -3007,6 +3194,7 @@
         <w:rPr>
           <w:noProof/>
         </w:rPr>
+        <w:lastRenderedPageBreak/>
         <w:drawing>
           <wp:inline distT="0" distB="0" distL="0" distR="0" wp14:anchorId="11856B27" wp14:editId="3FACB051">
             <wp:extent cx="4097372" cy="3238500"/>
@@ -3025,7 +3213,7 @@
                     </pic:cNvPicPr>
                   </pic:nvPicPr>
                   <pic:blipFill>
-                    <a:blip r:embed="rId13">
+                    <a:blip r:embed="rId17">
                       <a:extLst>
                         <a:ext uri="{28A0092B-C50C-407E-A947-70E740481C1C}">
                           <a14:useLocalDpi xmlns:a14="http://schemas.microsoft.com/office/drawing/2010/main" val="0"/>
@@ -3099,14 +3287,7 @@
           <w:rFonts w:ascii="Arial" w:eastAsiaTheme="minorEastAsia" w:hAnsi="Arial" w:cs="Arial"/>
           <w:u w:val="single"/>
         </w:rPr>
-        <w:t>2</w:t>
-      </w:r>
-      <w:r>
-        <w:rPr>
-          <w:rFonts w:ascii="Arial" w:eastAsiaTheme="minorEastAsia" w:hAnsi="Arial" w:cs="Arial"/>
-          <w:u w:val="single"/>
-        </w:rPr>
-        <w:t>.</w:t>
+        <w:t>2.</w:t>
       </w:r>
     </w:p>
     <w:p>
@@ -3137,7 +3318,7 @@
                     </pic:cNvPicPr>
                   </pic:nvPicPr>
                   <pic:blipFill>
-                    <a:blip r:embed="rId14">
+                    <a:blip r:embed="rId18">
                       <a:extLst>
                         <a:ext uri="{28A0092B-C50C-407E-A947-70E740481C1C}">
                           <a14:useLocalDpi xmlns:a14="http://schemas.microsoft.com/office/drawing/2010/main" val="0"/>
@@ -3208,7 +3389,6 @@
           <w:rFonts w:ascii="Arial" w:eastAsiaTheme="minorEastAsia" w:hAnsi="Arial" w:cs="Arial"/>
           <w:u w:val="single"/>
         </w:rPr>
-        <w:lastRenderedPageBreak/>
         <w:t xml:space="preserve">Method </w:t>
       </w:r>
       <w:r>
@@ -3216,14 +3396,7 @@
           <w:rFonts w:ascii="Arial" w:eastAsiaTheme="minorEastAsia" w:hAnsi="Arial" w:cs="Arial"/>
           <w:u w:val="single"/>
         </w:rPr>
-        <w:t>3</w:t>
-      </w:r>
-      <w:r>
-        <w:rPr>
-          <w:rFonts w:ascii="Arial" w:eastAsiaTheme="minorEastAsia" w:hAnsi="Arial" w:cs="Arial"/>
-          <w:u w:val="single"/>
-        </w:rPr>
-        <w:t>.</w:t>
+        <w:t>3.</w:t>
       </w:r>
     </w:p>
     <w:p>
@@ -3235,6 +3408,7 @@
         <w:rPr>
           <w:noProof/>
         </w:rPr>
+        <w:lastRenderedPageBreak/>
         <w:drawing>
           <wp:inline distT="0" distB="0" distL="0" distR="0" wp14:anchorId="23A2B84B" wp14:editId="3951FF2D">
             <wp:extent cx="4746752" cy="4152900"/>
@@ -3253,7 +3427,7 @@
                     </pic:cNvPicPr>
                   </pic:nvPicPr>
                   <pic:blipFill>
-                    <a:blip r:embed="rId15">
+                    <a:blip r:embed="rId19">
                       <a:extLst>
                         <a:ext uri="{28A0092B-C50C-407E-A947-70E740481C1C}">
                           <a14:useLocalDpi xmlns:a14="http://schemas.microsoft.com/office/drawing/2010/main" val="0"/>
@@ -3371,35 +3545,53 @@
         <w:rPr>
           <w:rFonts w:ascii="Arial" w:eastAsiaTheme="minorEastAsia" w:hAnsi="Arial" w:cs="Arial"/>
         </w:rPr>
-        <w:t>Result method 1 of calculation of the integral is: 603.9055</w:t>
-      </w:r>
-    </w:p>
-    <w:p>
-      <w:pPr>
-        <w:pStyle w:val="ListParagraph"/>
-        <w:rPr>
-          <w:rFonts w:ascii="Arial" w:eastAsiaTheme="minorEastAsia" w:hAnsi="Arial" w:cs="Arial"/>
-        </w:rPr>
-      </w:pPr>
-      <w:r>
-        <w:rPr>
-          <w:rFonts w:ascii="Arial" w:eastAsiaTheme="minorEastAsia" w:hAnsi="Arial" w:cs="Arial"/>
-        </w:rPr>
-        <w:t>Result method 2 of calculation of the integral is: 634.100775</w:t>
-      </w:r>
-    </w:p>
-    <w:p>
-      <w:pPr>
-        <w:pStyle w:val="ListParagraph"/>
-        <w:rPr>
-          <w:rFonts w:ascii="Arial" w:eastAsiaTheme="minorEastAsia" w:hAnsi="Arial" w:cs="Arial"/>
-        </w:rPr>
-      </w:pPr>
-      <w:r>
-        <w:rPr>
-          <w:rFonts w:ascii="Arial" w:eastAsiaTheme="minorEastAsia" w:hAnsi="Arial" w:cs="Arial"/>
-        </w:rPr>
-        <w:t>Result method 3 of calculation of the integral is: 634.100775</w:t>
+        <w:t xml:space="preserve">Result method 1 of calculation of the integral is: </w:t>
+      </w:r>
+      <w:r>
+        <w:rPr>
+          <w:rFonts w:ascii="Arial" w:eastAsiaTheme="minorEastAsia" w:hAnsi="Arial" w:cs="Arial"/>
+        </w:rPr>
+        <w:t>632.51155</w:t>
+      </w:r>
+    </w:p>
+    <w:p>
+      <w:pPr>
+        <w:pStyle w:val="ListParagraph"/>
+        <w:rPr>
+          <w:rFonts w:ascii="Arial" w:eastAsiaTheme="minorEastAsia" w:hAnsi="Arial" w:cs="Arial"/>
+        </w:rPr>
+      </w:pPr>
+      <w:r>
+        <w:rPr>
+          <w:rFonts w:ascii="Arial" w:eastAsiaTheme="minorEastAsia" w:hAnsi="Arial" w:cs="Arial"/>
+        </w:rPr>
+        <w:t xml:space="preserve">Result method 2 of calculation of the integral is: </w:t>
+      </w:r>
+      <w:r>
+        <w:rPr>
+          <w:rFonts w:ascii="Arial" w:eastAsiaTheme="minorEastAsia" w:hAnsi="Arial" w:cs="Arial"/>
+        </w:rPr>
+        <w:t>635.626554924185</w:t>
+      </w:r>
+    </w:p>
+    <w:p>
+      <w:pPr>
+        <w:pStyle w:val="ListParagraph"/>
+        <w:rPr>
+          <w:rFonts w:ascii="Arial" w:eastAsiaTheme="minorEastAsia" w:hAnsi="Arial" w:cs="Arial"/>
+        </w:rPr>
+      </w:pPr>
+      <w:r>
+        <w:rPr>
+          <w:rFonts w:ascii="Arial" w:eastAsiaTheme="minorEastAsia" w:hAnsi="Arial" w:cs="Arial"/>
+        </w:rPr>
+        <w:t xml:space="preserve">Result method 3 of calculation of the integral is: </w:t>
+      </w:r>
+      <w:r>
+        <w:rPr>
+          <w:rFonts w:ascii="Arial" w:eastAsiaTheme="minorEastAsia" w:hAnsi="Arial" w:cs="Arial"/>
+        </w:rPr>
+        <w:t>635.626554924185</w:t>
       </w:r>
     </w:p>
     <w:p>
@@ -3461,7 +3653,13 @@
         <w:rPr>
           <w:rFonts w:ascii="Arial" w:eastAsiaTheme="minorEastAsia" w:hAnsi="Arial" w:cs="Arial"/>
         </w:rPr>
-        <w:t xml:space="preserve"> 31.7845</w:t>
+        <w:t xml:space="preserve"> </w:t>
+      </w:r>
+      <w:r>
+        <w:rPr>
+          <w:rFonts w:ascii="Arial" w:eastAsiaTheme="minorEastAsia" w:hAnsi="Arial" w:cs="Arial"/>
+        </w:rPr>
+        <w:t>3.17844999999977</w:t>
       </w:r>
     </w:p>
     <w:p>
@@ -3489,7 +3687,13 @@
         <w:rPr>
           <w:rFonts w:ascii="Arial" w:eastAsiaTheme="minorEastAsia" w:hAnsi="Arial" w:cs="Arial"/>
         </w:rPr>
-        <w:t xml:space="preserve"> 0.0526315789473684</w:t>
+        <w:t xml:space="preserve"> </w:t>
+      </w:r>
+      <w:r>
+        <w:rPr>
+          <w:rFonts w:ascii="Arial" w:eastAsiaTheme="minorEastAsia" w:hAnsi="Arial" w:cs="Arial"/>
+        </w:rPr>
+        <w:t>0.00502512562814034</w:t>
       </w:r>
     </w:p>
     <w:p>
@@ -3517,7 +3721,13 @@
         <w:rPr>
           <w:rFonts w:ascii="Arial" w:eastAsiaTheme="minorEastAsia" w:hAnsi="Arial" w:cs="Arial"/>
         </w:rPr>
-        <w:t xml:space="preserve"> 1.58922499999994</w:t>
+        <w:t xml:space="preserve"> </w:t>
+      </w:r>
+      <w:r>
+        <w:rPr>
+          <w:rFonts w:ascii="Arial" w:eastAsiaTheme="minorEastAsia" w:hAnsi="Arial" w:cs="Arial"/>
+        </w:rPr>
+        <w:t>0.0634450758145704</w:t>
       </w:r>
     </w:p>
     <w:p>
@@ -3545,7 +3755,13 @@
         <w:rPr>
           <w:rFonts w:ascii="Arial" w:eastAsiaTheme="minorEastAsia" w:hAnsi="Arial" w:cs="Arial"/>
         </w:rPr>
-        <w:t xml:space="preserve"> 0.00250626566416031</w:t>
+        <w:t xml:space="preserve"> </w:t>
+      </w:r>
+      <w:r>
+        <w:rPr>
+          <w:rFonts w:ascii="Arial" w:eastAsiaTheme="minorEastAsia" w:hAnsi="Arial" w:cs="Arial"/>
+        </w:rPr>
+        <w:t>9.98150176751785E-05</w:t>
       </w:r>
     </w:p>
     <w:p>
@@ -3573,7 +3789,13 @@
         <w:rPr>
           <w:rFonts w:ascii="Arial" w:eastAsiaTheme="minorEastAsia" w:hAnsi="Arial" w:cs="Arial"/>
         </w:rPr>
-        <w:t xml:space="preserve"> 1.58922499999994</w:t>
+        <w:t xml:space="preserve"> </w:t>
+      </w:r>
+      <w:r>
+        <w:rPr>
+          <w:rFonts w:ascii="Arial" w:eastAsiaTheme="minorEastAsia" w:hAnsi="Arial" w:cs="Arial"/>
+        </w:rPr>
+        <w:t>0.0634450758145704</w:t>
       </w:r>
     </w:p>
     <w:p>
@@ -3601,7 +3823,13 @@
         <w:rPr>
           <w:rFonts w:ascii="Arial" w:eastAsiaTheme="minorEastAsia" w:hAnsi="Arial" w:cs="Arial"/>
         </w:rPr>
-        <w:t xml:space="preserve"> 0.00250626566416031</w:t>
+        <w:t xml:space="preserve"> </w:t>
+      </w:r>
+      <w:r>
+        <w:rPr>
+          <w:rFonts w:ascii="Arial" w:eastAsiaTheme="minorEastAsia" w:hAnsi="Arial" w:cs="Arial"/>
+        </w:rPr>
+        <w:t>9.98150176751785E-05</w:t>
       </w:r>
     </w:p>
     <w:sectPr>
@@ -4838,6 +5066,7 @@
   <w:style w:type="character" w:default="1" w:styleId="DefaultParagraphFont">
     <w:name w:val="Default Paragraph Font"/>
     <w:uiPriority w:val="1"/>
+    <w:semiHidden/>
     <w:unhideWhenUsed/>
   </w:style>
   <w:style w:type="table" w:default="1" w:styleId="TableNormal">

</xml_diff>